<commit_message>
Part of 4-th was added
</commit_message>
<xml_diff>
--- a/Разбор 5-го семинарское занятие.docx
+++ b/Разбор 5-го семинарское занятие.docx
@@ -2266,6 +2266,69 @@
           <w:szCs w:val="28"/>
           <w:lang w:val="ru-RU"/>
         </w:rPr>
+        <w:t xml:space="preserve"> </w:t>
+      </w:r>
+      <w:r>
+        <w:rPr>
+          <w:rFonts w:ascii="Times New Roman" w:hAnsi="Times New Roman" w:cs="Times New Roman"/>
+          <w:sz w:val="28"/>
+          <w:szCs w:val="28"/>
+          <w:highlight w:val="cyan"/>
+          <w:lang w:val="ru-RU"/>
+        </w:rPr>
+        <w:t>(</w:t>
+      </w:r>
+      <w:hyperlink r:id="rId8" w:history="1">
+        <w:r>
+          <w:rPr>
+            <w:rStyle w:val="a7"/>
+            <w:rFonts w:ascii="Times New Roman" w:hAnsi="Times New Roman" w:cs="Times New Roman"/>
+            <w:sz w:val="28"/>
+            <w:szCs w:val="28"/>
+            <w:highlight w:val="cyan"/>
+            <w:lang w:val="ru-RU"/>
+          </w:rPr>
+          <w:t>https://histrf.ru/read/biographies/ivan-iii</w:t>
+        </w:r>
+      </w:hyperlink>
+      <w:r>
+        <w:rPr>
+          <w:rFonts w:ascii="Times New Roman" w:hAnsi="Times New Roman" w:cs="Times New Roman"/>
+          <w:sz w:val="28"/>
+          <w:szCs w:val="28"/>
+          <w:highlight w:val="cyan"/>
+          <w:lang w:val="ru-RU"/>
+        </w:rPr>
+        <w:t xml:space="preserve">, походу при Иване </w:t>
+      </w:r>
+      <w:r>
+        <w:rPr>
+          <w:rFonts w:ascii="Times New Roman" w:hAnsi="Times New Roman" w:cs="Times New Roman"/>
+          <w:sz w:val="28"/>
+          <w:szCs w:val="28"/>
+          <w:highlight w:val="cyan"/>
+        </w:rPr>
+        <w:t>III</w:t>
+      </w:r>
+      <w:bookmarkStart w:id="0" w:name="_GoBack"/>
+      <w:bookmarkEnd w:id="0"/>
+      <w:r>
+        <w:rPr>
+          <w:rFonts w:ascii="Times New Roman" w:hAnsi="Times New Roman" w:cs="Times New Roman"/>
+          <w:sz w:val="28"/>
+          <w:szCs w:val="28"/>
+          <w:highlight w:val="cyan"/>
+          <w:lang w:val="ru-RU"/>
+        </w:rPr>
+        <w:t>)</w:t>
+      </w:r>
+      <w:r>
+        <w:rPr>
+          <w:rFonts w:ascii="Times New Roman" w:hAnsi="Times New Roman" w:cs="Times New Roman"/>
+          <w:sz w:val="28"/>
+          <w:szCs w:val="28"/>
+          <w:lang w:val="ru-RU"/>
+        </w:rPr>
         <w:t>. В то время</w:t>
       </w:r>
       <w:r>
@@ -2983,7 +3046,6 @@
           <w:szCs w:val="28"/>
           <w:lang w:val="ru-RU"/>
         </w:rPr>
-        <w:lastRenderedPageBreak/>
         <w:t>ДАТА:</w:t>
       </w:r>
     </w:p>
@@ -3960,6 +4022,7 @@
           <w:szCs w:val="28"/>
           <w:lang w:val="ru-RU"/>
         </w:rPr>
+        <w:lastRenderedPageBreak/>
         <w:t>6.</w:t>
       </w:r>
       <w:r>
@@ -3998,7 +4061,6 @@
           <w:szCs w:val="28"/>
           <w:lang w:val="ru-RU"/>
         </w:rPr>
-        <w:lastRenderedPageBreak/>
         <w:tab/>
         <w:t xml:space="preserve">А) </w:t>
       </w:r>
@@ -5276,16 +5338,7 @@
           <w:szCs w:val="28"/>
           <w:lang w:val="ru-RU"/>
         </w:rPr>
-        <w:t>З</w:t>
-      </w:r>
-      <w:r>
-        <w:rPr>
-          <w:rFonts w:ascii="Times New Roman" w:hAnsi="Times New Roman" w:cs="Times New Roman"/>
-          <w:sz w:val="28"/>
-          <w:szCs w:val="28"/>
-          <w:lang w:val="ru-RU"/>
-        </w:rPr>
-        <w:t>авоевание Казани и Астрахани а также Среднего и нижнего Поволжья</w:t>
+        <w:t>Завоевание Казани и Астрахани а также Среднего и нижнего Поволжья</w:t>
       </w:r>
       <w:r>
         <w:rPr>
@@ -5431,7 +5484,72 @@
           <w:szCs w:val="28"/>
           <w:lang w:val="ru-RU"/>
         </w:rPr>
-        <w:t xml:space="preserve"> в. Реформы «Избранной Рады»</w:t>
+        <w:t xml:space="preserve"> в. Реформы «Избранной Рады» </w:t>
+      </w:r>
+      <w:r>
+        <w:rPr>
+          <w:rFonts w:ascii="Times New Roman" w:hAnsi="Times New Roman" w:cs="Times New Roman"/>
+          <w:b/>
+          <w:sz w:val="28"/>
+          <w:szCs w:val="28"/>
+          <w:lang w:val="ru-RU"/>
+        </w:rPr>
+        <w:t>или</w:t>
+      </w:r>
+      <w:r>
+        <w:rPr>
+          <w:rFonts w:ascii="Times New Roman" w:hAnsi="Times New Roman" w:cs="Times New Roman"/>
+          <w:sz w:val="28"/>
+          <w:szCs w:val="28"/>
+          <w:lang w:val="ru-RU"/>
+        </w:rPr>
+        <w:t xml:space="preserve"> Опричнина. Итоги правления Ивана </w:t>
+      </w:r>
+      <w:r>
+        <w:rPr>
+          <w:rFonts w:ascii="Times New Roman" w:hAnsi="Times New Roman" w:cs="Times New Roman"/>
+          <w:sz w:val="28"/>
+          <w:szCs w:val="28"/>
+        </w:rPr>
+        <w:t>IV</w:t>
+      </w:r>
+      <w:r>
+        <w:rPr>
+          <w:rFonts w:ascii="Times New Roman" w:hAnsi="Times New Roman" w:cs="Times New Roman"/>
+          <w:sz w:val="28"/>
+          <w:szCs w:val="28"/>
+          <w:lang w:val="ru-RU"/>
+        </w:rPr>
+        <w:t xml:space="preserve"> Грозного </w:t>
+      </w:r>
+      <w:r>
+        <w:rPr>
+          <w:rFonts w:ascii="Times New Roman" w:hAnsi="Times New Roman" w:cs="Times New Roman"/>
+          <w:b/>
+          <w:sz w:val="28"/>
+          <w:szCs w:val="28"/>
+          <w:lang w:val="ru-RU"/>
+        </w:rPr>
+        <w:t>или</w:t>
+      </w:r>
+      <w:r>
+        <w:rPr>
+          <w:rFonts w:ascii="Times New Roman" w:hAnsi="Times New Roman" w:cs="Times New Roman"/>
+          <w:sz w:val="28"/>
+          <w:szCs w:val="28"/>
+          <w:lang w:val="ru-RU"/>
+        </w:rPr>
+        <w:t xml:space="preserve"> . Внешняя политика Российского государства при Иване Грозном: триумф на Востоке и поражение на Западе </w:t>
+      </w:r>
+      <w:r>
+        <w:rPr>
+          <w:rFonts w:ascii="Times New Roman" w:hAnsi="Times New Roman" w:cs="Times New Roman"/>
+          <w:b/>
+          <w:sz w:val="28"/>
+          <w:szCs w:val="28"/>
+          <w:lang w:val="ru-RU"/>
+        </w:rPr>
+        <w:t>или</w:t>
       </w:r>
       <w:r>
         <w:rPr>
@@ -5445,6 +5563,404 @@
       <w:r>
         <w:rPr>
           <w:rFonts w:ascii="Times New Roman" w:hAnsi="Times New Roman" w:cs="Times New Roman"/>
+          <w:sz w:val="28"/>
+          <w:szCs w:val="28"/>
+          <w:highlight w:val="red"/>
+          <w:lang w:val="ru-RU"/>
+        </w:rPr>
+        <w:t xml:space="preserve">Общенациональный кризис на рубеже </w:t>
+      </w:r>
+      <w:r>
+        <w:rPr>
+          <w:rFonts w:ascii="Times New Roman" w:hAnsi="Times New Roman" w:cs="Times New Roman"/>
+          <w:sz w:val="28"/>
+          <w:szCs w:val="28"/>
+          <w:highlight w:val="red"/>
+        </w:rPr>
+        <w:t>XVI</w:t>
+      </w:r>
+      <w:r>
+        <w:rPr>
+          <w:rFonts w:ascii="Times New Roman" w:hAnsi="Times New Roman" w:cs="Times New Roman"/>
+          <w:sz w:val="28"/>
+          <w:szCs w:val="28"/>
+          <w:highlight w:val="red"/>
+          <w:lang w:val="ru-RU"/>
+        </w:rPr>
+        <w:t xml:space="preserve"> – </w:t>
+      </w:r>
+      <w:r>
+        <w:rPr>
+          <w:rFonts w:ascii="Times New Roman" w:hAnsi="Times New Roman" w:cs="Times New Roman"/>
+          <w:sz w:val="28"/>
+          <w:szCs w:val="28"/>
+          <w:highlight w:val="red"/>
+        </w:rPr>
+        <w:t>XVII</w:t>
+      </w:r>
+      <w:r>
+        <w:rPr>
+          <w:rFonts w:ascii="Times New Roman" w:hAnsi="Times New Roman" w:cs="Times New Roman"/>
+          <w:sz w:val="28"/>
+          <w:szCs w:val="28"/>
+          <w:highlight w:val="red"/>
+          <w:lang w:val="ru-RU"/>
+        </w:rPr>
+        <w:t xml:space="preserve"> вв. (Смута): причины, суть и последствия</w:t>
+      </w:r>
+    </w:p>
+    <w:p>
+      <w:pPr>
+        <w:rPr>
+          <w:rFonts w:ascii="Times New Roman" w:hAnsi="Times New Roman" w:cs="Times New Roman"/>
+          <w:sz w:val="28"/>
+          <w:szCs w:val="28"/>
+          <w:lang w:val="ru-RU"/>
+        </w:rPr>
+      </w:pPr>
+      <w:r>
+        <w:rPr>
+          <w:rFonts w:ascii="Times New Roman" w:hAnsi="Times New Roman" w:cs="Times New Roman"/>
+          <w:sz w:val="28"/>
+          <w:szCs w:val="28"/>
+          <w:lang w:val="ru-RU"/>
+        </w:rPr>
+        <w:t xml:space="preserve">3. </w:t>
+      </w:r>
+      <w:r>
+        <w:rPr>
+          <w:rFonts w:ascii="Times New Roman" w:hAnsi="Times New Roman" w:cs="Times New Roman"/>
+          <w:sz w:val="28"/>
+          <w:szCs w:val="28"/>
+          <w:lang w:val="ru-RU"/>
+        </w:rPr>
+        <w:t>А.Ф. Адашев.</w:t>
+      </w:r>
+    </w:p>
+    <w:p>
+      <w:pPr>
+        <w:ind w:left="720"/>
+        <w:rPr>
+          <w:rFonts w:ascii="Times New Roman" w:hAnsi="Times New Roman" w:cs="Times New Roman"/>
+          <w:sz w:val="28"/>
+          <w:szCs w:val="28"/>
+          <w:lang w:val="ru-RU"/>
+        </w:rPr>
+      </w:pPr>
+      <w:r>
+        <w:rPr>
+          <w:rFonts w:ascii="Times New Roman" w:hAnsi="Times New Roman" w:cs="Times New Roman"/>
+          <w:sz w:val="28"/>
+          <w:szCs w:val="28"/>
+          <w:lang w:val="ru-RU"/>
+        </w:rPr>
+        <w:t xml:space="preserve">А) </w:t>
+      </w:r>
+      <w:r>
+        <w:rPr>
+          <w:rFonts w:ascii="Times New Roman" w:hAnsi="Times New Roman" w:cs="Times New Roman"/>
+          <w:sz w:val="28"/>
+          <w:szCs w:val="28"/>
+          <w:lang w:val="ru-RU"/>
+        </w:rPr>
+        <w:t>Член избранной рады</w:t>
+      </w:r>
+      <w:r>
+        <w:rPr>
+          <w:rFonts w:ascii="Times New Roman" w:hAnsi="Times New Roman" w:cs="Times New Roman"/>
+          <w:sz w:val="28"/>
+          <w:szCs w:val="28"/>
+          <w:lang w:val="ru-RU"/>
+        </w:rPr>
+        <w:t>, т.е он был близок с Иваном Грозным</w:t>
+      </w:r>
+      <w:r>
+        <w:rPr>
+          <w:rFonts w:ascii="Times New Roman" w:hAnsi="Times New Roman" w:cs="Times New Roman"/>
+          <w:sz w:val="28"/>
+          <w:szCs w:val="28"/>
+          <w:lang w:val="ru-RU"/>
+        </w:rPr>
+        <w:t>;</w:t>
+      </w:r>
+      <w:r>
+        <w:rPr>
+          <w:rFonts w:ascii="Times New Roman" w:hAnsi="Times New Roman" w:cs="Times New Roman"/>
+          <w:sz w:val="28"/>
+          <w:szCs w:val="28"/>
+          <w:lang w:val="ru-RU"/>
+        </w:rPr>
+        <w:t xml:space="preserve"> </w:t>
+      </w:r>
+      <w:r>
+        <w:rPr>
+          <w:rFonts w:ascii="Times New Roman" w:hAnsi="Times New Roman" w:cs="Times New Roman"/>
+          <w:sz w:val="28"/>
+          <w:szCs w:val="28"/>
+          <w:highlight w:val="red"/>
+          <w:lang w:val="ru-RU"/>
+        </w:rPr>
+        <w:t>воевода</w:t>
+      </w:r>
+      <w:r>
+        <w:rPr>
+          <w:rFonts w:ascii="Times New Roman" w:hAnsi="Times New Roman" w:cs="Times New Roman"/>
+          <w:sz w:val="28"/>
+          <w:szCs w:val="28"/>
+          <w:lang w:val="ru-RU"/>
+        </w:rPr>
+        <w:t>;</w:t>
+      </w:r>
+      <w:r>
+        <w:rPr>
+          <w:rFonts w:ascii="Times New Roman" w:hAnsi="Times New Roman" w:cs="Times New Roman"/>
+          <w:sz w:val="28"/>
+          <w:szCs w:val="28"/>
+          <w:lang w:val="ru-RU"/>
+        </w:rPr>
+        <w:t xml:space="preserve"> </w:t>
+      </w:r>
+      <w:r>
+        <w:rPr>
+          <w:rFonts w:ascii="Times New Roman" w:hAnsi="Times New Roman" w:cs="Times New Roman"/>
+          <w:sz w:val="28"/>
+          <w:szCs w:val="28"/>
+          <w:lang w:val="ru-RU"/>
+        </w:rPr>
+        <w:t>дипломат</w:t>
+      </w:r>
+      <w:r>
+        <w:rPr>
+          <w:rFonts w:ascii="Times New Roman" w:hAnsi="Times New Roman" w:cs="Times New Roman"/>
+          <w:sz w:val="28"/>
+          <w:szCs w:val="28"/>
+          <w:lang w:val="ru-RU"/>
+        </w:rPr>
+        <w:t xml:space="preserve">; </w:t>
+      </w:r>
+      <w:r>
+        <w:rPr>
+          <w:rFonts w:ascii="Times New Roman" w:hAnsi="Times New Roman" w:cs="Times New Roman"/>
+          <w:sz w:val="28"/>
+          <w:szCs w:val="28"/>
+          <w:lang w:val="ru-RU"/>
+        </w:rPr>
+        <w:t>глава Челебитного приказа</w:t>
+      </w:r>
+      <w:r>
+        <w:rPr>
+          <w:rFonts w:ascii="Times New Roman" w:hAnsi="Times New Roman" w:cs="Times New Roman"/>
+          <w:sz w:val="28"/>
+          <w:szCs w:val="28"/>
+          <w:lang w:val="ru-RU"/>
+        </w:rPr>
+        <w:t>;</w:t>
+      </w:r>
+      <w:r>
+        <w:rPr>
+          <w:rFonts w:ascii="Times New Roman" w:hAnsi="Times New Roman" w:cs="Times New Roman"/>
+          <w:sz w:val="28"/>
+          <w:szCs w:val="28"/>
+          <w:lang w:val="ru-RU"/>
+        </w:rPr>
+        <w:t xml:space="preserve"> глава финансового управления</w:t>
+      </w:r>
+      <w:r>
+        <w:rPr>
+          <w:rFonts w:ascii="Times New Roman" w:hAnsi="Times New Roman" w:cs="Times New Roman"/>
+          <w:sz w:val="28"/>
+          <w:szCs w:val="28"/>
+          <w:lang w:val="ru-RU"/>
+        </w:rPr>
+        <w:t xml:space="preserve"> Руси</w:t>
+      </w:r>
+    </w:p>
+    <w:p>
+      <w:pPr>
+        <w:ind w:left="720"/>
+        <w:rPr>
+          <w:rFonts w:ascii="Times New Roman" w:hAnsi="Times New Roman" w:cs="Times New Roman"/>
+          <w:sz w:val="28"/>
+          <w:szCs w:val="28"/>
+          <w:lang w:val="ru-RU"/>
+        </w:rPr>
+      </w:pPr>
+      <w:r>
+        <w:rPr>
+          <w:rFonts w:ascii="Times New Roman" w:hAnsi="Times New Roman" w:cs="Times New Roman"/>
+          <w:sz w:val="28"/>
+          <w:szCs w:val="28"/>
+          <w:lang w:val="ru-RU"/>
+        </w:rPr>
+        <w:t>Б)</w:t>
+      </w:r>
+      <w:r>
+        <w:rPr>
+          <w:rFonts w:ascii="Times New Roman" w:hAnsi="Times New Roman" w:cs="Times New Roman"/>
+          <w:sz w:val="28"/>
+          <w:szCs w:val="28"/>
+          <w:lang w:val="ru-RU"/>
+        </w:rPr>
+        <w:t xml:space="preserve"> </w:t>
+      </w:r>
+      <w:r>
+        <w:rPr>
+          <w:rFonts w:ascii="Times New Roman" w:hAnsi="Times New Roman" w:cs="Times New Roman"/>
+          <w:sz w:val="28"/>
+          <w:szCs w:val="28"/>
+          <w:lang w:val="ru-RU"/>
+        </w:rPr>
+        <w:t>Способствовал проведению военной реформы и отмены кормления</w:t>
+      </w:r>
+      <w:r>
+        <w:rPr>
+          <w:rFonts w:ascii="Times New Roman" w:hAnsi="Times New Roman" w:cs="Times New Roman"/>
+          <w:sz w:val="28"/>
+          <w:szCs w:val="28"/>
+          <w:lang w:val="ru-RU"/>
+        </w:rPr>
+        <w:t>;</w:t>
+      </w:r>
+      <w:r>
+        <w:rPr>
+          <w:rFonts w:ascii="Times New Roman" w:hAnsi="Times New Roman" w:cs="Times New Roman"/>
+          <w:sz w:val="28"/>
+          <w:szCs w:val="28"/>
+          <w:lang w:val="ru-RU"/>
+        </w:rPr>
+        <w:t xml:space="preserve"> Руководил написанием </w:t>
+      </w:r>
+      <w:r>
+        <w:rPr>
+          <w:rFonts w:ascii="Times New Roman" w:hAnsi="Times New Roman" w:cs="Times New Roman"/>
+          <w:sz w:val="28"/>
+          <w:szCs w:val="28"/>
+          <w:lang w:val="ru-RU"/>
+        </w:rPr>
+        <w:t>“</w:t>
+      </w:r>
+      <w:r>
+        <w:rPr>
+          <w:rFonts w:ascii="Times New Roman" w:hAnsi="Times New Roman" w:cs="Times New Roman"/>
+          <w:sz w:val="28"/>
+          <w:szCs w:val="28"/>
+          <w:lang w:val="ru-RU"/>
+        </w:rPr>
+        <w:t>Летописца начала царства</w:t>
+      </w:r>
+      <w:r>
+        <w:rPr>
+          <w:rFonts w:ascii="Times New Roman" w:hAnsi="Times New Roman" w:cs="Times New Roman"/>
+          <w:sz w:val="28"/>
+          <w:szCs w:val="28"/>
+          <w:lang w:val="ru-RU"/>
+        </w:rPr>
+        <w:t>”</w:t>
+      </w:r>
+      <w:r>
+        <w:rPr>
+          <w:rFonts w:ascii="Times New Roman" w:hAnsi="Times New Roman" w:cs="Times New Roman"/>
+          <w:sz w:val="28"/>
+          <w:szCs w:val="28"/>
+          <w:lang w:val="ru-RU"/>
+        </w:rPr>
+        <w:t>;</w:t>
+      </w:r>
+      <w:r>
+        <w:rPr>
+          <w:rFonts w:ascii="Times New Roman" w:hAnsi="Times New Roman" w:cs="Times New Roman"/>
+          <w:sz w:val="28"/>
+          <w:szCs w:val="28"/>
+          <w:lang w:val="ru-RU"/>
+        </w:rPr>
+        <w:t xml:space="preserve"> Участвовал в разработке Судебника 1550 года</w:t>
+      </w:r>
+      <w:r>
+        <w:rPr>
+          <w:rFonts w:ascii="Times New Roman" w:hAnsi="Times New Roman" w:cs="Times New Roman"/>
+          <w:sz w:val="28"/>
+          <w:szCs w:val="28"/>
+          <w:lang w:val="ru-RU"/>
+        </w:rPr>
+        <w:t>;</w:t>
+      </w:r>
+      <w:r>
+        <w:rPr>
+          <w:rFonts w:ascii="Times New Roman" w:hAnsi="Times New Roman" w:cs="Times New Roman"/>
+          <w:sz w:val="28"/>
+          <w:szCs w:val="28"/>
+          <w:lang w:val="ru-RU"/>
+        </w:rPr>
+        <w:t xml:space="preserve"> (</w:t>
+      </w:r>
+      <w:r>
+        <w:rPr>
+          <w:rFonts w:ascii="Times New Roman" w:hAnsi="Times New Roman" w:cs="Times New Roman"/>
+          <w:sz w:val="28"/>
+          <w:szCs w:val="28"/>
+          <w:highlight w:val="cyan"/>
+          <w:lang w:val="ru-RU"/>
+        </w:rPr>
+        <w:t>возможно подумает про списывание</w:t>
+      </w:r>
+      <w:r>
+        <w:rPr>
+          <w:rFonts w:ascii="Times New Roman" w:hAnsi="Times New Roman" w:cs="Times New Roman"/>
+          <w:sz w:val="28"/>
+          <w:szCs w:val="28"/>
+          <w:lang w:val="ru-RU"/>
+        </w:rPr>
+        <w:t>)</w:t>
+      </w:r>
+    </w:p>
+    <w:p>
+      <w:pPr>
+        <w:ind w:left="720"/>
+        <w:rPr>
+          <w:rFonts w:ascii="Times New Roman" w:hAnsi="Times New Roman" w:cs="Times New Roman"/>
+          <w:sz w:val="28"/>
+          <w:szCs w:val="28"/>
+          <w:lang w:val="ru-RU"/>
+        </w:rPr>
+      </w:pPr>
+      <w:r>
+        <w:rPr>
+          <w:rFonts w:ascii="Times New Roman" w:hAnsi="Times New Roman" w:cs="Times New Roman"/>
+          <w:sz w:val="28"/>
+          <w:szCs w:val="28"/>
+          <w:lang w:val="ru-RU"/>
+        </w:rPr>
+        <w:t xml:space="preserve">В) </w:t>
+      </w:r>
+      <w:r>
+        <w:rPr>
+          <w:rFonts w:ascii="Times New Roman" w:hAnsi="Times New Roman" w:cs="Times New Roman"/>
+          <w:sz w:val="28"/>
+          <w:szCs w:val="28"/>
+          <w:lang w:val="ru-RU"/>
+        </w:rPr>
+        <w:t xml:space="preserve">Россия в начале </w:t>
+      </w:r>
+      <w:r>
+        <w:rPr>
+          <w:rFonts w:ascii="Times New Roman" w:hAnsi="Times New Roman" w:cs="Times New Roman"/>
+          <w:sz w:val="28"/>
+          <w:szCs w:val="28"/>
+        </w:rPr>
+        <w:t>XVI</w:t>
+      </w:r>
+      <w:r>
+        <w:rPr>
+          <w:rFonts w:ascii="Times New Roman" w:hAnsi="Times New Roman" w:cs="Times New Roman"/>
+          <w:sz w:val="28"/>
+          <w:szCs w:val="28"/>
+          <w:lang w:val="ru-RU"/>
+        </w:rPr>
+        <w:t xml:space="preserve"> в. Реформы «Избранной Рады» </w:t>
+      </w:r>
+      <w:r>
+        <w:rPr>
+          <w:rFonts w:ascii="Times New Roman" w:hAnsi="Times New Roman" w:cs="Times New Roman"/>
           <w:b/>
           <w:sz w:val="28"/>
           <w:szCs w:val="28"/>
@@ -5459,6 +5975,125 @@
           <w:szCs w:val="28"/>
           <w:lang w:val="ru-RU"/>
         </w:rPr>
+        <w:t xml:space="preserve"> Опричнина. </w:t>
+      </w:r>
+      <w:r>
+        <w:rPr>
+          <w:rFonts w:ascii="Times New Roman" w:hAnsi="Times New Roman" w:cs="Times New Roman"/>
+          <w:sz w:val="28"/>
+          <w:szCs w:val="28"/>
+          <w:lang w:val="ru-RU"/>
+        </w:rPr>
+        <w:t xml:space="preserve">Итоги правления Ивана </w:t>
+      </w:r>
+      <w:r>
+        <w:rPr>
+          <w:rFonts w:ascii="Times New Roman" w:hAnsi="Times New Roman" w:cs="Times New Roman"/>
+          <w:sz w:val="28"/>
+          <w:szCs w:val="28"/>
+        </w:rPr>
+        <w:t>IV</w:t>
+      </w:r>
+      <w:r>
+        <w:rPr>
+          <w:rFonts w:ascii="Times New Roman" w:hAnsi="Times New Roman" w:cs="Times New Roman"/>
+          <w:sz w:val="28"/>
+          <w:szCs w:val="28"/>
+          <w:lang w:val="ru-RU"/>
+        </w:rPr>
+        <w:t xml:space="preserve"> Грозного</w:t>
+      </w:r>
+    </w:p>
+    <w:p>
+      <w:pPr>
+        <w:rPr>
+          <w:rFonts w:ascii="Times New Roman" w:hAnsi="Times New Roman" w:cs="Times New Roman"/>
+          <w:sz w:val="28"/>
+          <w:szCs w:val="28"/>
+          <w:lang w:val="ru-RU"/>
+        </w:rPr>
+      </w:pPr>
+      <w:r>
+        <w:rPr>
+          <w:rFonts w:ascii="Times New Roman" w:hAnsi="Times New Roman" w:cs="Times New Roman"/>
+          <w:sz w:val="28"/>
+          <w:szCs w:val="28"/>
+          <w:lang w:val="ru-RU"/>
+        </w:rPr>
+        <w:t xml:space="preserve">4. </w:t>
+      </w:r>
+      <w:r>
+        <w:rPr>
+          <w:rFonts w:ascii="Times New Roman" w:hAnsi="Times New Roman" w:cs="Times New Roman"/>
+          <w:sz w:val="28"/>
+          <w:szCs w:val="28"/>
+          <w:lang w:val="ru-RU"/>
+        </w:rPr>
+        <w:t xml:space="preserve">Протопоп Сильвестр. </w:t>
+      </w:r>
+    </w:p>
+    <w:p>
+      <w:pPr>
+        <w:ind w:left="720"/>
+        <w:rPr>
+          <w:rFonts w:ascii="Times New Roman" w:hAnsi="Times New Roman" w:cs="Times New Roman"/>
+          <w:sz w:val="28"/>
+          <w:szCs w:val="28"/>
+          <w:lang w:val="ru-RU"/>
+        </w:rPr>
+      </w:pPr>
+      <w:r>
+        <w:rPr>
+          <w:rFonts w:ascii="Times New Roman" w:hAnsi="Times New Roman" w:cs="Times New Roman"/>
+          <w:sz w:val="28"/>
+          <w:szCs w:val="28"/>
+          <w:lang w:val="ru-RU"/>
+        </w:rPr>
+        <w:t xml:space="preserve">А) </w:t>
+      </w:r>
+      <w:r>
+        <w:rPr>
+          <w:rFonts w:ascii="Times New Roman" w:hAnsi="Times New Roman" w:cs="Times New Roman"/>
+          <w:sz w:val="28"/>
+          <w:szCs w:val="28"/>
+          <w:lang w:val="ru-RU"/>
+        </w:rPr>
+        <w:t>Православный священник в Руси</w:t>
+      </w:r>
+      <w:r>
+        <w:rPr>
+          <w:rFonts w:ascii="Times New Roman" w:hAnsi="Times New Roman" w:cs="Times New Roman"/>
+          <w:sz w:val="28"/>
+          <w:szCs w:val="28"/>
+          <w:lang w:val="ru-RU"/>
+        </w:rPr>
+        <w:t xml:space="preserve">; </w:t>
+      </w:r>
+      <w:r>
+        <w:rPr>
+          <w:rFonts w:ascii="Times New Roman" w:hAnsi="Times New Roman" w:cs="Times New Roman"/>
+          <w:sz w:val="28"/>
+          <w:szCs w:val="28"/>
+          <w:lang w:val="ru-RU"/>
+        </w:rPr>
+        <w:t>Член избранной рады</w:t>
+      </w:r>
+      <w:r>
+        <w:rPr>
+          <w:rFonts w:ascii="Times New Roman" w:hAnsi="Times New Roman" w:cs="Times New Roman"/>
+          <w:sz w:val="28"/>
+          <w:szCs w:val="28"/>
+          <w:lang w:val="ru-RU"/>
+        </w:rPr>
+        <w:t>;</w:t>
+      </w:r>
+      <w:r>
+        <w:rPr>
+          <w:rFonts w:ascii="Times New Roman" w:hAnsi="Times New Roman" w:cs="Times New Roman"/>
+          <w:sz w:val="28"/>
+          <w:szCs w:val="28"/>
+          <w:lang w:val="ru-RU"/>
+        </w:rPr>
         <w:t xml:space="preserve"> </w:t>
       </w:r>
       <w:r>
@@ -5468,7 +6103,248 @@
           <w:szCs w:val="28"/>
           <w:lang w:val="ru-RU"/>
         </w:rPr>
-        <w:t xml:space="preserve">Опричнина. Итоги правления Ивана </w:t>
+        <w:t>Глава Благовещенского собора</w:t>
+      </w:r>
+      <w:r>
+        <w:rPr>
+          <w:rFonts w:ascii="Times New Roman" w:hAnsi="Times New Roman" w:cs="Times New Roman"/>
+          <w:sz w:val="28"/>
+          <w:szCs w:val="28"/>
+          <w:lang w:val="ru-RU"/>
+        </w:rPr>
+        <w:t>;</w:t>
+      </w:r>
+      <w:r>
+        <w:rPr>
+          <w:rFonts w:ascii="Times New Roman" w:hAnsi="Times New Roman" w:cs="Times New Roman"/>
+          <w:sz w:val="28"/>
+          <w:szCs w:val="28"/>
+          <w:lang w:val="ru-RU"/>
+        </w:rPr>
+        <w:t xml:space="preserve"> </w:t>
+      </w:r>
+    </w:p>
+    <w:p>
+      <w:pPr>
+        <w:ind w:left="720"/>
+        <w:rPr>
+          <w:rFonts w:ascii="Times New Roman" w:hAnsi="Times New Roman" w:cs="Times New Roman"/>
+          <w:sz w:val="28"/>
+          <w:szCs w:val="28"/>
+          <w:lang w:val="ru-RU"/>
+        </w:rPr>
+      </w:pPr>
+      <w:r>
+        <w:rPr>
+          <w:rFonts w:ascii="Times New Roman" w:hAnsi="Times New Roman" w:cs="Times New Roman"/>
+          <w:sz w:val="28"/>
+          <w:szCs w:val="28"/>
+          <w:lang w:val="ru-RU"/>
+        </w:rPr>
+        <w:t>Б)</w:t>
+      </w:r>
+      <w:r>
+        <w:rPr>
+          <w:rFonts w:ascii="Times New Roman" w:hAnsi="Times New Roman" w:cs="Times New Roman"/>
+          <w:sz w:val="28"/>
+          <w:szCs w:val="28"/>
+          <w:lang w:val="ru-RU"/>
+        </w:rPr>
+        <w:t xml:space="preserve"> </w:t>
+      </w:r>
+      <w:r>
+        <w:rPr>
+          <w:rFonts w:ascii="Times New Roman" w:hAnsi="Times New Roman" w:cs="Times New Roman"/>
+          <w:sz w:val="28"/>
+          <w:szCs w:val="28"/>
+          <w:lang w:val="ru-RU"/>
+        </w:rPr>
+        <w:t>Написал Малый Домострой</w:t>
+      </w:r>
+      <w:r>
+        <w:rPr>
+          <w:rFonts w:ascii="Times New Roman" w:hAnsi="Times New Roman" w:cs="Times New Roman"/>
+          <w:sz w:val="28"/>
+          <w:szCs w:val="28"/>
+          <w:lang w:val="ru-RU"/>
+        </w:rPr>
+        <w:t>;</w:t>
+      </w:r>
+      <w:r>
+        <w:rPr>
+          <w:rFonts w:ascii="Times New Roman" w:hAnsi="Times New Roman" w:cs="Times New Roman"/>
+          <w:sz w:val="28"/>
+          <w:szCs w:val="28"/>
+          <w:lang w:val="ru-RU"/>
+        </w:rPr>
+        <w:t xml:space="preserve"> Был во главе работ по восстановлению убранства кремлёвских соборов (</w:t>
+      </w:r>
+      <w:r>
+        <w:rPr>
+          <w:rFonts w:ascii="Times New Roman" w:hAnsi="Times New Roman" w:cs="Times New Roman"/>
+          <w:sz w:val="28"/>
+          <w:szCs w:val="28"/>
+          <w:highlight w:val="cyan"/>
+          <w:lang w:val="ru-RU"/>
+        </w:rPr>
+        <w:t>возможно заметит списывание</w:t>
+      </w:r>
+      <w:r>
+        <w:rPr>
+          <w:rFonts w:ascii="Times New Roman" w:hAnsi="Times New Roman" w:cs="Times New Roman"/>
+          <w:sz w:val="28"/>
+          <w:szCs w:val="28"/>
+          <w:lang w:val="ru-RU"/>
+        </w:rPr>
+        <w:t>)</w:t>
+      </w:r>
+      <w:r>
+        <w:rPr>
+          <w:rFonts w:ascii="Times New Roman" w:hAnsi="Times New Roman" w:cs="Times New Roman"/>
+          <w:sz w:val="28"/>
+          <w:szCs w:val="28"/>
+          <w:lang w:val="ru-RU"/>
+        </w:rPr>
+        <w:t>;</w:t>
+      </w:r>
+      <w:r>
+        <w:rPr>
+          <w:rFonts w:ascii="Times New Roman" w:hAnsi="Times New Roman" w:cs="Times New Roman"/>
+          <w:sz w:val="28"/>
+          <w:szCs w:val="28"/>
+          <w:lang w:val="ru-RU"/>
+        </w:rPr>
+        <w:t xml:space="preserve"> Написал житие святой княгини Ольги</w:t>
+      </w:r>
+      <w:r>
+        <w:rPr>
+          <w:rFonts w:ascii="Times New Roman" w:hAnsi="Times New Roman" w:cs="Times New Roman"/>
+          <w:sz w:val="28"/>
+          <w:szCs w:val="28"/>
+          <w:lang w:val="ru-RU"/>
+        </w:rPr>
+        <w:t xml:space="preserve"> (</w:t>
+      </w:r>
+      <w:r>
+        <w:rPr>
+          <w:rFonts w:ascii="Times New Roman" w:hAnsi="Times New Roman" w:cs="Times New Roman"/>
+          <w:sz w:val="28"/>
+          <w:szCs w:val="28"/>
+          <w:highlight w:val="cyan"/>
+          <w:lang w:val="ru-RU"/>
+        </w:rPr>
+        <w:t>наверное, слишком мало</w:t>
+      </w:r>
+      <w:r>
+        <w:rPr>
+          <w:rFonts w:ascii="Times New Roman" w:hAnsi="Times New Roman" w:cs="Times New Roman"/>
+          <w:sz w:val="28"/>
+          <w:szCs w:val="28"/>
+          <w:lang w:val="ru-RU"/>
+        </w:rPr>
+        <w:t>)</w:t>
+      </w:r>
+      <w:r>
+        <w:rPr>
+          <w:rFonts w:ascii="Times New Roman" w:hAnsi="Times New Roman" w:cs="Times New Roman"/>
+          <w:sz w:val="28"/>
+          <w:szCs w:val="28"/>
+          <w:lang w:val="ru-RU"/>
+        </w:rPr>
+        <w:t xml:space="preserve"> (</w:t>
+      </w:r>
+      <w:r>
+        <w:rPr>
+          <w:rFonts w:ascii="Times New Roman" w:hAnsi="Times New Roman" w:cs="Times New Roman"/>
+          <w:sz w:val="28"/>
+          <w:szCs w:val="28"/>
+          <w:highlight w:val="red"/>
+          <w:lang w:val="ru-RU"/>
+        </w:rPr>
+        <w:t>Очень вероятно, что заметит списывание, надо изменить)</w:t>
+      </w:r>
+    </w:p>
+    <w:p>
+      <w:pPr>
+        <w:ind w:left="720"/>
+        <w:rPr>
+          <w:rFonts w:ascii="Times New Roman" w:hAnsi="Times New Roman" w:cs="Times New Roman"/>
+          <w:sz w:val="28"/>
+          <w:szCs w:val="28"/>
+          <w:lang w:val="ru-RU"/>
+        </w:rPr>
+      </w:pPr>
+      <w:r>
+        <w:rPr>
+          <w:rFonts w:ascii="Times New Roman" w:hAnsi="Times New Roman" w:cs="Times New Roman"/>
+          <w:sz w:val="28"/>
+          <w:szCs w:val="28"/>
+          <w:lang w:val="ru-RU"/>
+        </w:rPr>
+        <w:t>В)</w:t>
+      </w:r>
+      <w:r>
+        <w:rPr>
+          <w:rFonts w:ascii="Times New Roman" w:hAnsi="Times New Roman" w:cs="Times New Roman"/>
+          <w:sz w:val="28"/>
+          <w:szCs w:val="28"/>
+          <w:lang w:val="ru-RU"/>
+        </w:rPr>
+        <w:t xml:space="preserve"> </w:t>
+      </w:r>
+      <w:r>
+        <w:rPr>
+          <w:rFonts w:ascii="Times New Roman" w:hAnsi="Times New Roman" w:cs="Times New Roman"/>
+          <w:sz w:val="28"/>
+          <w:szCs w:val="28"/>
+          <w:lang w:val="ru-RU"/>
+        </w:rPr>
+        <w:t xml:space="preserve">Россия в начале </w:t>
+      </w:r>
+      <w:r>
+        <w:rPr>
+          <w:rFonts w:ascii="Times New Roman" w:hAnsi="Times New Roman" w:cs="Times New Roman"/>
+          <w:sz w:val="28"/>
+          <w:szCs w:val="28"/>
+        </w:rPr>
+        <w:t>XVI</w:t>
+      </w:r>
+      <w:r>
+        <w:rPr>
+          <w:rFonts w:ascii="Times New Roman" w:hAnsi="Times New Roman" w:cs="Times New Roman"/>
+          <w:sz w:val="28"/>
+          <w:szCs w:val="28"/>
+          <w:lang w:val="ru-RU"/>
+        </w:rPr>
+        <w:t xml:space="preserve"> в. Реформы «Избранной Рады» </w:t>
+      </w:r>
+      <w:r>
+        <w:rPr>
+          <w:rFonts w:ascii="Times New Roman" w:hAnsi="Times New Roman" w:cs="Times New Roman"/>
+          <w:b/>
+          <w:sz w:val="28"/>
+          <w:szCs w:val="28"/>
+          <w:lang w:val="ru-RU"/>
+        </w:rPr>
+        <w:t>или</w:t>
+      </w:r>
+      <w:r>
+        <w:rPr>
+          <w:rFonts w:ascii="Times New Roman" w:hAnsi="Times New Roman" w:cs="Times New Roman"/>
+          <w:sz w:val="28"/>
+          <w:szCs w:val="28"/>
+          <w:lang w:val="ru-RU"/>
+        </w:rPr>
+        <w:t xml:space="preserve"> Опричнина. </w:t>
+      </w:r>
+      <w:r>
+        <w:rPr>
+          <w:rFonts w:ascii="Times New Roman" w:hAnsi="Times New Roman" w:cs="Times New Roman"/>
+          <w:sz w:val="28"/>
+          <w:szCs w:val="28"/>
+          <w:lang w:val="ru-RU"/>
+        </w:rPr>
+        <w:t xml:space="preserve">Итоги правления Ивана </w:t>
       </w:r>
       <w:r>
         <w:rPr>
@@ -5486,864 +6362,6 @@
           <w:lang w:val="ru-RU"/>
         </w:rPr>
         <w:t xml:space="preserve"> Грозного</w:t>
-      </w:r>
-      <w:r>
-        <w:rPr>
-          <w:rFonts w:ascii="Times New Roman" w:hAnsi="Times New Roman" w:cs="Times New Roman"/>
-          <w:sz w:val="28"/>
-          <w:szCs w:val="28"/>
-          <w:lang w:val="ru-RU"/>
-        </w:rPr>
-        <w:t xml:space="preserve"> </w:t>
-      </w:r>
-      <w:r>
-        <w:rPr>
-          <w:rFonts w:ascii="Times New Roman" w:hAnsi="Times New Roman" w:cs="Times New Roman"/>
-          <w:b/>
-          <w:sz w:val="28"/>
-          <w:szCs w:val="28"/>
-          <w:lang w:val="ru-RU"/>
-        </w:rPr>
-        <w:t>или</w:t>
-      </w:r>
-      <w:r>
-        <w:rPr>
-          <w:rFonts w:ascii="Times New Roman" w:hAnsi="Times New Roman" w:cs="Times New Roman"/>
-          <w:sz w:val="28"/>
-          <w:szCs w:val="28"/>
-          <w:lang w:val="ru-RU"/>
-        </w:rPr>
-        <w:t xml:space="preserve"> </w:t>
-      </w:r>
-      <w:r>
-        <w:rPr>
-          <w:rFonts w:ascii="Times New Roman" w:hAnsi="Times New Roman" w:cs="Times New Roman"/>
-          <w:sz w:val="28"/>
-          <w:szCs w:val="28"/>
-          <w:lang w:val="ru-RU"/>
-        </w:rPr>
-        <w:t>. Внешняя политика Российского государства при Иване Грозном: триумф на Востоке и поражение на Западе</w:t>
-      </w:r>
-      <w:r>
-        <w:rPr>
-          <w:rFonts w:ascii="Times New Roman" w:hAnsi="Times New Roman" w:cs="Times New Roman"/>
-          <w:sz w:val="28"/>
-          <w:szCs w:val="28"/>
-          <w:lang w:val="ru-RU"/>
-        </w:rPr>
-        <w:t xml:space="preserve"> </w:t>
-      </w:r>
-      <w:r>
-        <w:rPr>
-          <w:rFonts w:ascii="Times New Roman" w:hAnsi="Times New Roman" w:cs="Times New Roman"/>
-          <w:b/>
-          <w:sz w:val="28"/>
-          <w:szCs w:val="28"/>
-          <w:lang w:val="ru-RU"/>
-        </w:rPr>
-        <w:t>или</w:t>
-      </w:r>
-      <w:r>
-        <w:rPr>
-          <w:rFonts w:ascii="Times New Roman" w:hAnsi="Times New Roman" w:cs="Times New Roman"/>
-          <w:sz w:val="28"/>
-          <w:szCs w:val="28"/>
-          <w:lang w:val="ru-RU"/>
-        </w:rPr>
-        <w:t xml:space="preserve"> </w:t>
-      </w:r>
-      <w:r>
-        <w:rPr>
-          <w:rFonts w:ascii="Times New Roman" w:hAnsi="Times New Roman" w:cs="Times New Roman"/>
-          <w:sz w:val="28"/>
-          <w:szCs w:val="28"/>
-          <w:highlight w:val="red"/>
-          <w:lang w:val="ru-RU"/>
-        </w:rPr>
-        <w:t xml:space="preserve">Общенациональный кризис на рубеже </w:t>
-      </w:r>
-      <w:r>
-        <w:rPr>
-          <w:rFonts w:ascii="Times New Roman" w:hAnsi="Times New Roman" w:cs="Times New Roman"/>
-          <w:sz w:val="28"/>
-          <w:szCs w:val="28"/>
-          <w:highlight w:val="red"/>
-        </w:rPr>
-        <w:t>XVI</w:t>
-      </w:r>
-      <w:r>
-        <w:rPr>
-          <w:rFonts w:ascii="Times New Roman" w:hAnsi="Times New Roman" w:cs="Times New Roman"/>
-          <w:sz w:val="28"/>
-          <w:szCs w:val="28"/>
-          <w:highlight w:val="red"/>
-          <w:lang w:val="ru-RU"/>
-        </w:rPr>
-        <w:t xml:space="preserve"> – </w:t>
-      </w:r>
-      <w:r>
-        <w:rPr>
-          <w:rFonts w:ascii="Times New Roman" w:hAnsi="Times New Roman" w:cs="Times New Roman"/>
-          <w:sz w:val="28"/>
-          <w:szCs w:val="28"/>
-          <w:highlight w:val="red"/>
-        </w:rPr>
-        <w:t>XVII</w:t>
-      </w:r>
-      <w:r>
-        <w:rPr>
-          <w:rFonts w:ascii="Times New Roman" w:hAnsi="Times New Roman" w:cs="Times New Roman"/>
-          <w:sz w:val="28"/>
-          <w:szCs w:val="28"/>
-          <w:highlight w:val="red"/>
-          <w:lang w:val="ru-RU"/>
-        </w:rPr>
-        <w:t xml:space="preserve"> вв. (Смута): причины, суть и последствия</w:t>
-      </w:r>
-    </w:p>
-    <w:p>
-      <w:pPr>
-        <w:rPr>
-          <w:rFonts w:ascii="Times New Roman" w:hAnsi="Times New Roman" w:cs="Times New Roman"/>
-          <w:sz w:val="28"/>
-          <w:szCs w:val="28"/>
-          <w:lang w:val="ru-RU"/>
-        </w:rPr>
-      </w:pPr>
-      <w:r>
-        <w:rPr>
-          <w:rFonts w:ascii="Times New Roman" w:hAnsi="Times New Roman" w:cs="Times New Roman"/>
-          <w:sz w:val="28"/>
-          <w:szCs w:val="28"/>
-          <w:lang w:val="ru-RU"/>
-        </w:rPr>
-        <w:t xml:space="preserve">3. </w:t>
-      </w:r>
-      <w:r>
-        <w:rPr>
-          <w:rFonts w:ascii="Times New Roman" w:hAnsi="Times New Roman" w:cs="Times New Roman"/>
-          <w:sz w:val="28"/>
-          <w:szCs w:val="28"/>
-          <w:lang w:val="ru-RU"/>
-        </w:rPr>
-        <w:t>А.Ф. Адашев.</w:t>
-      </w:r>
-    </w:p>
-    <w:p>
-      <w:pPr>
-        <w:ind w:left="720"/>
-        <w:rPr>
-          <w:rFonts w:ascii="Times New Roman" w:hAnsi="Times New Roman" w:cs="Times New Roman"/>
-          <w:sz w:val="28"/>
-          <w:szCs w:val="28"/>
-          <w:lang w:val="ru-RU"/>
-        </w:rPr>
-      </w:pPr>
-      <w:r>
-        <w:rPr>
-          <w:rFonts w:ascii="Times New Roman" w:hAnsi="Times New Roman" w:cs="Times New Roman"/>
-          <w:sz w:val="28"/>
-          <w:szCs w:val="28"/>
-          <w:lang w:val="ru-RU"/>
-        </w:rPr>
-        <w:t xml:space="preserve">А) </w:t>
-      </w:r>
-      <w:r>
-        <w:rPr>
-          <w:rFonts w:ascii="Times New Roman" w:hAnsi="Times New Roman" w:cs="Times New Roman"/>
-          <w:sz w:val="28"/>
-          <w:szCs w:val="28"/>
-          <w:lang w:val="ru-RU"/>
-        </w:rPr>
-        <w:t>Член избранной рады</w:t>
-      </w:r>
-      <w:r>
-        <w:rPr>
-          <w:rFonts w:ascii="Times New Roman" w:hAnsi="Times New Roman" w:cs="Times New Roman"/>
-          <w:sz w:val="28"/>
-          <w:szCs w:val="28"/>
-          <w:lang w:val="ru-RU"/>
-        </w:rPr>
-        <w:t>, т.е он был близок с Иваном Грозным</w:t>
-      </w:r>
-      <w:r>
-        <w:rPr>
-          <w:rFonts w:ascii="Times New Roman" w:hAnsi="Times New Roman" w:cs="Times New Roman"/>
-          <w:sz w:val="28"/>
-          <w:szCs w:val="28"/>
-          <w:lang w:val="ru-RU"/>
-        </w:rPr>
-        <w:t>;</w:t>
-      </w:r>
-      <w:r>
-        <w:rPr>
-          <w:rFonts w:ascii="Times New Roman" w:hAnsi="Times New Roman" w:cs="Times New Roman"/>
-          <w:sz w:val="28"/>
-          <w:szCs w:val="28"/>
-          <w:lang w:val="ru-RU"/>
-        </w:rPr>
-        <w:t xml:space="preserve"> </w:t>
-      </w:r>
-      <w:r>
-        <w:rPr>
-          <w:rFonts w:ascii="Times New Roman" w:hAnsi="Times New Roman" w:cs="Times New Roman"/>
-          <w:sz w:val="28"/>
-          <w:szCs w:val="28"/>
-          <w:highlight w:val="red"/>
-          <w:lang w:val="ru-RU"/>
-        </w:rPr>
-        <w:t>воевода</w:t>
-      </w:r>
-      <w:r>
-        <w:rPr>
-          <w:rFonts w:ascii="Times New Roman" w:hAnsi="Times New Roman" w:cs="Times New Roman"/>
-          <w:sz w:val="28"/>
-          <w:szCs w:val="28"/>
-          <w:lang w:val="ru-RU"/>
-        </w:rPr>
-        <w:t>;</w:t>
-      </w:r>
-      <w:r>
-        <w:rPr>
-          <w:rFonts w:ascii="Times New Roman" w:hAnsi="Times New Roman" w:cs="Times New Roman"/>
-          <w:sz w:val="28"/>
-          <w:szCs w:val="28"/>
-          <w:lang w:val="ru-RU"/>
-        </w:rPr>
-        <w:t xml:space="preserve"> </w:t>
-      </w:r>
-      <w:r>
-        <w:rPr>
-          <w:rFonts w:ascii="Times New Roman" w:hAnsi="Times New Roman" w:cs="Times New Roman"/>
-          <w:sz w:val="28"/>
-          <w:szCs w:val="28"/>
-          <w:lang w:val="ru-RU"/>
-        </w:rPr>
-        <w:t>дипломат</w:t>
-      </w:r>
-      <w:r>
-        <w:rPr>
-          <w:rFonts w:ascii="Times New Roman" w:hAnsi="Times New Roman" w:cs="Times New Roman"/>
-          <w:sz w:val="28"/>
-          <w:szCs w:val="28"/>
-          <w:lang w:val="ru-RU"/>
-        </w:rPr>
-        <w:t xml:space="preserve">; </w:t>
-      </w:r>
-      <w:r>
-        <w:rPr>
-          <w:rFonts w:ascii="Times New Roman" w:hAnsi="Times New Roman" w:cs="Times New Roman"/>
-          <w:sz w:val="28"/>
-          <w:szCs w:val="28"/>
-          <w:lang w:val="ru-RU"/>
-        </w:rPr>
-        <w:t>глава Челебитного приказа</w:t>
-      </w:r>
-      <w:r>
-        <w:rPr>
-          <w:rFonts w:ascii="Times New Roman" w:hAnsi="Times New Roman" w:cs="Times New Roman"/>
-          <w:sz w:val="28"/>
-          <w:szCs w:val="28"/>
-          <w:lang w:val="ru-RU"/>
-        </w:rPr>
-        <w:t>;</w:t>
-      </w:r>
-      <w:r>
-        <w:rPr>
-          <w:rFonts w:ascii="Times New Roman" w:hAnsi="Times New Roman" w:cs="Times New Roman"/>
-          <w:sz w:val="28"/>
-          <w:szCs w:val="28"/>
-          <w:lang w:val="ru-RU"/>
-        </w:rPr>
-        <w:t xml:space="preserve"> глава финансового управления</w:t>
-      </w:r>
-      <w:r>
-        <w:rPr>
-          <w:rFonts w:ascii="Times New Roman" w:hAnsi="Times New Roman" w:cs="Times New Roman"/>
-          <w:sz w:val="28"/>
-          <w:szCs w:val="28"/>
-          <w:lang w:val="ru-RU"/>
-        </w:rPr>
-        <w:t xml:space="preserve"> Руси</w:t>
-      </w:r>
-    </w:p>
-    <w:p>
-      <w:pPr>
-        <w:ind w:left="720"/>
-        <w:rPr>
-          <w:rFonts w:ascii="Times New Roman" w:hAnsi="Times New Roman" w:cs="Times New Roman"/>
-          <w:sz w:val="28"/>
-          <w:szCs w:val="28"/>
-          <w:lang w:val="ru-RU"/>
-        </w:rPr>
-      </w:pPr>
-      <w:r>
-        <w:rPr>
-          <w:rFonts w:ascii="Times New Roman" w:hAnsi="Times New Roman" w:cs="Times New Roman"/>
-          <w:sz w:val="28"/>
-          <w:szCs w:val="28"/>
-          <w:lang w:val="ru-RU"/>
-        </w:rPr>
-        <w:t>Б)</w:t>
-      </w:r>
-      <w:r>
-        <w:rPr>
-          <w:rFonts w:ascii="Times New Roman" w:hAnsi="Times New Roman" w:cs="Times New Roman"/>
-          <w:sz w:val="28"/>
-          <w:szCs w:val="28"/>
-          <w:lang w:val="ru-RU"/>
-        </w:rPr>
-        <w:t xml:space="preserve"> </w:t>
-      </w:r>
-      <w:r>
-        <w:rPr>
-          <w:rFonts w:ascii="Times New Roman" w:hAnsi="Times New Roman" w:cs="Times New Roman"/>
-          <w:sz w:val="28"/>
-          <w:szCs w:val="28"/>
-          <w:lang w:val="ru-RU"/>
-        </w:rPr>
-        <w:t>Способствовал проведению военной реформы и отмены кормления</w:t>
-      </w:r>
-      <w:r>
-        <w:rPr>
-          <w:rFonts w:ascii="Times New Roman" w:hAnsi="Times New Roman" w:cs="Times New Roman"/>
-          <w:sz w:val="28"/>
-          <w:szCs w:val="28"/>
-          <w:lang w:val="ru-RU"/>
-        </w:rPr>
-        <w:t>;</w:t>
-      </w:r>
-      <w:r>
-        <w:rPr>
-          <w:rFonts w:ascii="Times New Roman" w:hAnsi="Times New Roman" w:cs="Times New Roman"/>
-          <w:sz w:val="28"/>
-          <w:szCs w:val="28"/>
-          <w:lang w:val="ru-RU"/>
-        </w:rPr>
-        <w:t xml:space="preserve"> Руководил написанием </w:t>
-      </w:r>
-      <w:r>
-        <w:rPr>
-          <w:rFonts w:ascii="Times New Roman" w:hAnsi="Times New Roman" w:cs="Times New Roman"/>
-          <w:sz w:val="28"/>
-          <w:szCs w:val="28"/>
-          <w:lang w:val="ru-RU"/>
-        </w:rPr>
-        <w:t>“</w:t>
-      </w:r>
-      <w:r>
-        <w:rPr>
-          <w:rFonts w:ascii="Times New Roman" w:hAnsi="Times New Roman" w:cs="Times New Roman"/>
-          <w:sz w:val="28"/>
-          <w:szCs w:val="28"/>
-          <w:lang w:val="ru-RU"/>
-        </w:rPr>
-        <w:t>Летописца начала царства</w:t>
-      </w:r>
-      <w:r>
-        <w:rPr>
-          <w:rFonts w:ascii="Times New Roman" w:hAnsi="Times New Roman" w:cs="Times New Roman"/>
-          <w:sz w:val="28"/>
-          <w:szCs w:val="28"/>
-          <w:lang w:val="ru-RU"/>
-        </w:rPr>
-        <w:t>”</w:t>
-      </w:r>
-      <w:r>
-        <w:rPr>
-          <w:rFonts w:ascii="Times New Roman" w:hAnsi="Times New Roman" w:cs="Times New Roman"/>
-          <w:sz w:val="28"/>
-          <w:szCs w:val="28"/>
-          <w:lang w:val="ru-RU"/>
-        </w:rPr>
-        <w:t>;</w:t>
-      </w:r>
-      <w:r>
-        <w:rPr>
-          <w:rFonts w:ascii="Times New Roman" w:hAnsi="Times New Roman" w:cs="Times New Roman"/>
-          <w:sz w:val="28"/>
-          <w:szCs w:val="28"/>
-          <w:lang w:val="ru-RU"/>
-        </w:rPr>
-        <w:t xml:space="preserve"> </w:t>
-      </w:r>
-      <w:r>
-        <w:rPr>
-          <w:rFonts w:ascii="Times New Roman" w:hAnsi="Times New Roman" w:cs="Times New Roman"/>
-          <w:sz w:val="28"/>
-          <w:szCs w:val="28"/>
-          <w:lang w:val="ru-RU"/>
-        </w:rPr>
-        <w:t>Участвовал в разработке Судебника 1550 года</w:t>
-      </w:r>
-      <w:r>
-        <w:rPr>
-          <w:rFonts w:ascii="Times New Roman" w:hAnsi="Times New Roman" w:cs="Times New Roman"/>
-          <w:sz w:val="28"/>
-          <w:szCs w:val="28"/>
-          <w:lang w:val="ru-RU"/>
-        </w:rPr>
-        <w:t>;</w:t>
-      </w:r>
-      <w:r>
-        <w:rPr>
-          <w:rFonts w:ascii="Times New Roman" w:hAnsi="Times New Roman" w:cs="Times New Roman"/>
-          <w:sz w:val="28"/>
-          <w:szCs w:val="28"/>
-          <w:lang w:val="ru-RU"/>
-        </w:rPr>
-        <w:t xml:space="preserve"> (</w:t>
-      </w:r>
-      <w:r>
-        <w:rPr>
-          <w:rFonts w:ascii="Times New Roman" w:hAnsi="Times New Roman" w:cs="Times New Roman"/>
-          <w:sz w:val="28"/>
-          <w:szCs w:val="28"/>
-          <w:highlight w:val="cyan"/>
-          <w:lang w:val="ru-RU"/>
-        </w:rPr>
-        <w:t>возможно подумает про списывание</w:t>
-      </w:r>
-      <w:r>
-        <w:rPr>
-          <w:rFonts w:ascii="Times New Roman" w:hAnsi="Times New Roman" w:cs="Times New Roman"/>
-          <w:sz w:val="28"/>
-          <w:szCs w:val="28"/>
-          <w:lang w:val="ru-RU"/>
-        </w:rPr>
-        <w:t>)</w:t>
-      </w:r>
-    </w:p>
-    <w:p>
-      <w:pPr>
-        <w:ind w:left="720"/>
-        <w:rPr>
-          <w:rFonts w:ascii="Times New Roman" w:hAnsi="Times New Roman" w:cs="Times New Roman"/>
-          <w:sz w:val="28"/>
-          <w:szCs w:val="28"/>
-        </w:rPr>
-      </w:pPr>
-      <w:r>
-        <w:rPr>
-          <w:rFonts w:ascii="Times New Roman" w:hAnsi="Times New Roman" w:cs="Times New Roman"/>
-          <w:sz w:val="28"/>
-          <w:szCs w:val="28"/>
-          <w:lang w:val="ru-RU"/>
-        </w:rPr>
-        <w:t xml:space="preserve">В) </w:t>
-      </w:r>
-      <w:r>
-        <w:rPr>
-          <w:rFonts w:ascii="Times New Roman" w:hAnsi="Times New Roman" w:cs="Times New Roman"/>
-          <w:sz w:val="28"/>
-          <w:szCs w:val="28"/>
-          <w:lang w:val="ru-RU"/>
-        </w:rPr>
-        <w:t xml:space="preserve">Россия в начале </w:t>
-      </w:r>
-      <w:r>
-        <w:rPr>
-          <w:rFonts w:ascii="Times New Roman" w:hAnsi="Times New Roman" w:cs="Times New Roman"/>
-          <w:sz w:val="28"/>
-          <w:szCs w:val="28"/>
-        </w:rPr>
-        <w:t>XVI</w:t>
-      </w:r>
-      <w:r>
-        <w:rPr>
-          <w:rFonts w:ascii="Times New Roman" w:hAnsi="Times New Roman" w:cs="Times New Roman"/>
-          <w:sz w:val="28"/>
-          <w:szCs w:val="28"/>
-          <w:lang w:val="ru-RU"/>
-        </w:rPr>
-        <w:t xml:space="preserve"> в. Реформы «Избранной Рады»</w:t>
-      </w:r>
-      <w:r>
-        <w:rPr>
-          <w:rFonts w:ascii="Times New Roman" w:hAnsi="Times New Roman" w:cs="Times New Roman"/>
-          <w:sz w:val="28"/>
-          <w:szCs w:val="28"/>
-          <w:lang w:val="ru-RU"/>
-        </w:rPr>
-        <w:t xml:space="preserve"> </w:t>
-      </w:r>
-      <w:r>
-        <w:rPr>
-          <w:rFonts w:ascii="Times New Roman" w:hAnsi="Times New Roman" w:cs="Times New Roman"/>
-          <w:b/>
-          <w:sz w:val="28"/>
-          <w:szCs w:val="28"/>
-          <w:lang w:val="ru-RU"/>
-        </w:rPr>
-        <w:t>или</w:t>
-      </w:r>
-      <w:r>
-        <w:rPr>
-          <w:rFonts w:ascii="Times New Roman" w:hAnsi="Times New Roman" w:cs="Times New Roman"/>
-          <w:sz w:val="28"/>
-          <w:szCs w:val="28"/>
-          <w:lang w:val="ru-RU"/>
-        </w:rPr>
-        <w:t xml:space="preserve"> </w:t>
-      </w:r>
-      <w:r>
-        <w:rPr>
-          <w:rFonts w:ascii="Times New Roman" w:hAnsi="Times New Roman" w:cs="Times New Roman"/>
-          <w:sz w:val="28"/>
-          <w:szCs w:val="28"/>
-          <w:lang w:val="ru-RU"/>
-        </w:rPr>
-        <w:t xml:space="preserve">Опричнина. </w:t>
-      </w:r>
-      <w:r>
-        <w:rPr>
-          <w:rFonts w:ascii="Times New Roman" w:hAnsi="Times New Roman" w:cs="Times New Roman"/>
-          <w:sz w:val="28"/>
-          <w:szCs w:val="28"/>
-        </w:rPr>
-        <w:t>Итоги правления Ивана IV Грозного</w:t>
-      </w:r>
-    </w:p>
-    <w:p>
-      <w:pPr>
-        <w:rPr>
-          <w:rFonts w:ascii="Times New Roman" w:hAnsi="Times New Roman" w:cs="Times New Roman"/>
-          <w:sz w:val="28"/>
-          <w:szCs w:val="28"/>
-          <w:lang w:val="ru-RU"/>
-        </w:rPr>
-      </w:pPr>
-      <w:r>
-        <w:rPr>
-          <w:rFonts w:ascii="Times New Roman" w:hAnsi="Times New Roman" w:cs="Times New Roman"/>
-          <w:sz w:val="28"/>
-          <w:szCs w:val="28"/>
-          <w:lang w:val="ru-RU"/>
-        </w:rPr>
-        <w:t xml:space="preserve">4. </w:t>
-      </w:r>
-      <w:r>
-        <w:rPr>
-          <w:rFonts w:ascii="Times New Roman" w:hAnsi="Times New Roman" w:cs="Times New Roman"/>
-          <w:sz w:val="28"/>
-          <w:szCs w:val="28"/>
-          <w:lang w:val="ru-RU"/>
-        </w:rPr>
-        <w:t xml:space="preserve">Протопоп Сильвестр. </w:t>
-      </w:r>
-    </w:p>
-    <w:p>
-      <w:pPr>
-        <w:ind w:left="720"/>
-        <w:rPr>
-          <w:rFonts w:ascii="Times New Roman" w:hAnsi="Times New Roman" w:cs="Times New Roman"/>
-          <w:sz w:val="28"/>
-          <w:szCs w:val="28"/>
-          <w:lang w:val="ru-RU"/>
-        </w:rPr>
-      </w:pPr>
-      <w:r>
-        <w:rPr>
-          <w:rFonts w:ascii="Times New Roman" w:hAnsi="Times New Roman" w:cs="Times New Roman"/>
-          <w:sz w:val="28"/>
-          <w:szCs w:val="28"/>
-          <w:lang w:val="ru-RU"/>
-        </w:rPr>
-        <w:t xml:space="preserve">А) </w:t>
-      </w:r>
-      <w:r>
-        <w:rPr>
-          <w:rFonts w:ascii="Times New Roman" w:hAnsi="Times New Roman" w:cs="Times New Roman"/>
-          <w:sz w:val="28"/>
-          <w:szCs w:val="28"/>
-          <w:lang w:val="ru-RU"/>
-        </w:rPr>
-        <w:t>Православный священник в Руси</w:t>
-      </w:r>
-      <w:r>
-        <w:rPr>
-          <w:rFonts w:ascii="Times New Roman" w:hAnsi="Times New Roman" w:cs="Times New Roman"/>
-          <w:sz w:val="28"/>
-          <w:szCs w:val="28"/>
-          <w:lang w:val="ru-RU"/>
-        </w:rPr>
-        <w:t xml:space="preserve">; </w:t>
-      </w:r>
-      <w:r>
-        <w:rPr>
-          <w:rFonts w:ascii="Times New Roman" w:hAnsi="Times New Roman" w:cs="Times New Roman"/>
-          <w:sz w:val="28"/>
-          <w:szCs w:val="28"/>
-          <w:lang w:val="ru-RU"/>
-        </w:rPr>
-        <w:t>Член избранной рады</w:t>
-      </w:r>
-      <w:r>
-        <w:rPr>
-          <w:rFonts w:ascii="Times New Roman" w:hAnsi="Times New Roman" w:cs="Times New Roman"/>
-          <w:sz w:val="28"/>
-          <w:szCs w:val="28"/>
-          <w:lang w:val="ru-RU"/>
-        </w:rPr>
-        <w:t>;</w:t>
-      </w:r>
-      <w:r>
-        <w:rPr>
-          <w:rFonts w:ascii="Times New Roman" w:hAnsi="Times New Roman" w:cs="Times New Roman"/>
-          <w:sz w:val="28"/>
-          <w:szCs w:val="28"/>
-          <w:lang w:val="ru-RU"/>
-        </w:rPr>
-        <w:t xml:space="preserve"> </w:t>
-      </w:r>
-      <w:r>
-        <w:rPr>
-          <w:rFonts w:ascii="Times New Roman" w:hAnsi="Times New Roman" w:cs="Times New Roman"/>
-          <w:sz w:val="28"/>
-          <w:szCs w:val="28"/>
-          <w:lang w:val="ru-RU"/>
-        </w:rPr>
-        <w:t>Глава Благовещенского собора</w:t>
-      </w:r>
-      <w:r>
-        <w:rPr>
-          <w:rFonts w:ascii="Times New Roman" w:hAnsi="Times New Roman" w:cs="Times New Roman"/>
-          <w:sz w:val="28"/>
-          <w:szCs w:val="28"/>
-          <w:lang w:val="ru-RU"/>
-        </w:rPr>
-        <w:t>;</w:t>
-      </w:r>
-      <w:r>
-        <w:rPr>
-          <w:rFonts w:ascii="Times New Roman" w:hAnsi="Times New Roman" w:cs="Times New Roman"/>
-          <w:sz w:val="28"/>
-          <w:szCs w:val="28"/>
-          <w:lang w:val="ru-RU"/>
-        </w:rPr>
-        <w:t xml:space="preserve"> </w:t>
-      </w:r>
-    </w:p>
-    <w:p>
-      <w:pPr>
-        <w:ind w:left="720"/>
-        <w:rPr>
-          <w:rFonts w:ascii="Times New Roman" w:hAnsi="Times New Roman" w:cs="Times New Roman"/>
-          <w:sz w:val="28"/>
-          <w:szCs w:val="28"/>
-          <w:lang w:val="ru-RU"/>
-        </w:rPr>
-      </w:pPr>
-      <w:r>
-        <w:rPr>
-          <w:rFonts w:ascii="Times New Roman" w:hAnsi="Times New Roman" w:cs="Times New Roman"/>
-          <w:sz w:val="28"/>
-          <w:szCs w:val="28"/>
-          <w:lang w:val="ru-RU"/>
-        </w:rPr>
-        <w:t>Б)</w:t>
-      </w:r>
-      <w:r>
-        <w:rPr>
-          <w:rFonts w:ascii="Times New Roman" w:hAnsi="Times New Roman" w:cs="Times New Roman"/>
-          <w:sz w:val="28"/>
-          <w:szCs w:val="28"/>
-          <w:lang w:val="ru-RU"/>
-        </w:rPr>
-        <w:t xml:space="preserve"> </w:t>
-      </w:r>
-      <w:r>
-        <w:rPr>
-          <w:rFonts w:ascii="Times New Roman" w:hAnsi="Times New Roman" w:cs="Times New Roman"/>
-          <w:sz w:val="28"/>
-          <w:szCs w:val="28"/>
-          <w:lang w:val="ru-RU"/>
-        </w:rPr>
-        <w:t>Написал Малый Домострой</w:t>
-      </w:r>
-      <w:r>
-        <w:rPr>
-          <w:rFonts w:ascii="Times New Roman" w:hAnsi="Times New Roman" w:cs="Times New Roman"/>
-          <w:sz w:val="28"/>
-          <w:szCs w:val="28"/>
-          <w:lang w:val="ru-RU"/>
-        </w:rPr>
-        <w:t>;</w:t>
-      </w:r>
-      <w:r>
-        <w:rPr>
-          <w:rFonts w:ascii="Times New Roman" w:hAnsi="Times New Roman" w:cs="Times New Roman"/>
-          <w:sz w:val="28"/>
-          <w:szCs w:val="28"/>
-          <w:lang w:val="ru-RU"/>
-        </w:rPr>
-        <w:t xml:space="preserve"> Был во главе работ по восстановлению убранства кремлёвских соборов (</w:t>
-      </w:r>
-      <w:r>
-        <w:rPr>
-          <w:rFonts w:ascii="Times New Roman" w:hAnsi="Times New Roman" w:cs="Times New Roman"/>
-          <w:sz w:val="28"/>
-          <w:szCs w:val="28"/>
-          <w:highlight w:val="cyan"/>
-          <w:lang w:val="ru-RU"/>
-        </w:rPr>
-        <w:t>возможно заметит списывание</w:t>
-      </w:r>
-      <w:r>
-        <w:rPr>
-          <w:rFonts w:ascii="Times New Roman" w:hAnsi="Times New Roman" w:cs="Times New Roman"/>
-          <w:sz w:val="28"/>
-          <w:szCs w:val="28"/>
-          <w:lang w:val="ru-RU"/>
-        </w:rPr>
-        <w:t>)</w:t>
-      </w:r>
-      <w:r>
-        <w:rPr>
-          <w:rFonts w:ascii="Times New Roman" w:hAnsi="Times New Roman" w:cs="Times New Roman"/>
-          <w:sz w:val="28"/>
-          <w:szCs w:val="28"/>
-          <w:lang w:val="ru-RU"/>
-        </w:rPr>
-        <w:t>;</w:t>
-      </w:r>
-      <w:r>
-        <w:rPr>
-          <w:rFonts w:ascii="Times New Roman" w:hAnsi="Times New Roman" w:cs="Times New Roman"/>
-          <w:sz w:val="28"/>
-          <w:szCs w:val="28"/>
-          <w:lang w:val="ru-RU"/>
-        </w:rPr>
-        <w:t xml:space="preserve"> Написал житие святой княгини Ольги</w:t>
-      </w:r>
-      <w:r>
-        <w:rPr>
-          <w:rFonts w:ascii="Times New Roman" w:hAnsi="Times New Roman" w:cs="Times New Roman"/>
-          <w:sz w:val="28"/>
-          <w:szCs w:val="28"/>
-          <w:lang w:val="ru-RU"/>
-        </w:rPr>
-        <w:t xml:space="preserve"> (</w:t>
-      </w:r>
-      <w:r>
-        <w:rPr>
-          <w:rFonts w:ascii="Times New Roman" w:hAnsi="Times New Roman" w:cs="Times New Roman"/>
-          <w:sz w:val="28"/>
-          <w:szCs w:val="28"/>
-          <w:highlight w:val="cyan"/>
-          <w:lang w:val="ru-RU"/>
-        </w:rPr>
-        <w:t>наверное, слишком мало</w:t>
-      </w:r>
-      <w:r>
-        <w:rPr>
-          <w:rFonts w:ascii="Times New Roman" w:hAnsi="Times New Roman" w:cs="Times New Roman"/>
-          <w:sz w:val="28"/>
-          <w:szCs w:val="28"/>
-          <w:lang w:val="ru-RU"/>
-        </w:rPr>
-        <w:t>)</w:t>
-      </w:r>
-      <w:r>
-        <w:rPr>
-          <w:rFonts w:ascii="Times New Roman" w:hAnsi="Times New Roman" w:cs="Times New Roman"/>
-          <w:sz w:val="28"/>
-          <w:szCs w:val="28"/>
-          <w:lang w:val="ru-RU"/>
-        </w:rPr>
-        <w:t xml:space="preserve"> (</w:t>
-      </w:r>
-      <w:r>
-        <w:rPr>
-          <w:rFonts w:ascii="Times New Roman" w:hAnsi="Times New Roman" w:cs="Times New Roman"/>
-          <w:sz w:val="28"/>
-          <w:szCs w:val="28"/>
-          <w:highlight w:val="red"/>
-          <w:lang w:val="ru-RU"/>
-        </w:rPr>
-        <w:t>Очень вероятно, что заметит списывание, надо изменить)</w:t>
-      </w:r>
-    </w:p>
-    <w:p>
-      <w:pPr>
-        <w:ind w:left="720"/>
-        <w:rPr>
-          <w:rFonts w:ascii="Times New Roman" w:hAnsi="Times New Roman" w:cs="Times New Roman"/>
-          <w:sz w:val="28"/>
-          <w:szCs w:val="28"/>
-          <w:lang w:val="ru-RU"/>
-        </w:rPr>
-      </w:pPr>
-      <w:r>
-        <w:rPr>
-          <w:rFonts w:ascii="Times New Roman" w:hAnsi="Times New Roman" w:cs="Times New Roman"/>
-          <w:sz w:val="28"/>
-          <w:szCs w:val="28"/>
-          <w:lang w:val="ru-RU"/>
-        </w:rPr>
-        <w:t>В)</w:t>
-      </w:r>
-      <w:r>
-        <w:rPr>
-          <w:rFonts w:ascii="Times New Roman" w:hAnsi="Times New Roman" w:cs="Times New Roman"/>
-          <w:sz w:val="28"/>
-          <w:szCs w:val="28"/>
-          <w:lang w:val="ru-RU"/>
-        </w:rPr>
-        <w:t xml:space="preserve"> </w:t>
-      </w:r>
-      <w:r>
-        <w:rPr>
-          <w:rFonts w:ascii="Times New Roman" w:hAnsi="Times New Roman" w:cs="Times New Roman"/>
-          <w:sz w:val="28"/>
-          <w:szCs w:val="28"/>
-          <w:lang w:val="ru-RU"/>
-        </w:rPr>
-        <w:t xml:space="preserve">Россия в начале </w:t>
-      </w:r>
-      <w:r>
-        <w:rPr>
-          <w:rFonts w:ascii="Times New Roman" w:hAnsi="Times New Roman" w:cs="Times New Roman"/>
-          <w:sz w:val="28"/>
-          <w:szCs w:val="28"/>
-        </w:rPr>
-        <w:t>XVI</w:t>
-      </w:r>
-      <w:r>
-        <w:rPr>
-          <w:rFonts w:ascii="Times New Roman" w:hAnsi="Times New Roman" w:cs="Times New Roman"/>
-          <w:sz w:val="28"/>
-          <w:szCs w:val="28"/>
-          <w:lang w:val="ru-RU"/>
-        </w:rPr>
-        <w:t xml:space="preserve"> в. Реформы «Избранной Рады» </w:t>
-      </w:r>
-      <w:r>
-        <w:rPr>
-          <w:rFonts w:ascii="Times New Roman" w:hAnsi="Times New Roman" w:cs="Times New Roman"/>
-          <w:b/>
-          <w:sz w:val="28"/>
-          <w:szCs w:val="28"/>
-          <w:lang w:val="ru-RU"/>
-        </w:rPr>
-        <w:t>или</w:t>
-      </w:r>
-      <w:r>
-        <w:rPr>
-          <w:rFonts w:ascii="Times New Roman" w:hAnsi="Times New Roman" w:cs="Times New Roman"/>
-          <w:sz w:val="28"/>
-          <w:szCs w:val="28"/>
-          <w:lang w:val="ru-RU"/>
-        </w:rPr>
-        <w:t xml:space="preserve"> Опричнина. </w:t>
-      </w:r>
-      <w:r>
-        <w:rPr>
-          <w:rFonts w:ascii="Times New Roman" w:hAnsi="Times New Roman" w:cs="Times New Roman"/>
-          <w:sz w:val="28"/>
-          <w:szCs w:val="28"/>
-        </w:rPr>
-        <w:t>Итоги правления Ивана IV Грозного</w:t>
       </w:r>
     </w:p>
     <w:p>
@@ -6791,7 +6809,72 @@
           <w:szCs w:val="28"/>
           <w:lang w:val="ru-RU"/>
         </w:rPr>
-        <w:t xml:space="preserve"> в. Реформы «Избранной Рады»</w:t>
+        <w:t xml:space="preserve"> в. Реформы «Избранной Рады» </w:t>
+      </w:r>
+      <w:r>
+        <w:rPr>
+          <w:rFonts w:ascii="Times New Roman" w:hAnsi="Times New Roman" w:cs="Times New Roman"/>
+          <w:b/>
+          <w:sz w:val="28"/>
+          <w:szCs w:val="28"/>
+          <w:lang w:val="ru-RU"/>
+        </w:rPr>
+        <w:t>или</w:t>
+      </w:r>
+      <w:r>
+        <w:rPr>
+          <w:rFonts w:ascii="Times New Roman" w:hAnsi="Times New Roman" w:cs="Times New Roman"/>
+          <w:sz w:val="28"/>
+          <w:szCs w:val="28"/>
+          <w:lang w:val="ru-RU"/>
+        </w:rPr>
+        <w:t xml:space="preserve"> Опричнина. Итоги правления Ивана </w:t>
+      </w:r>
+      <w:r>
+        <w:rPr>
+          <w:rFonts w:ascii="Times New Roman" w:hAnsi="Times New Roman" w:cs="Times New Roman"/>
+          <w:sz w:val="28"/>
+          <w:szCs w:val="28"/>
+        </w:rPr>
+        <w:t>IV</w:t>
+      </w:r>
+      <w:r>
+        <w:rPr>
+          <w:rFonts w:ascii="Times New Roman" w:hAnsi="Times New Roman" w:cs="Times New Roman"/>
+          <w:sz w:val="28"/>
+          <w:szCs w:val="28"/>
+          <w:lang w:val="ru-RU"/>
+        </w:rPr>
+        <w:t xml:space="preserve"> Грозного </w:t>
+      </w:r>
+      <w:r>
+        <w:rPr>
+          <w:rFonts w:ascii="Times New Roman" w:hAnsi="Times New Roman" w:cs="Times New Roman"/>
+          <w:b/>
+          <w:sz w:val="28"/>
+          <w:szCs w:val="28"/>
+          <w:lang w:val="ru-RU"/>
+        </w:rPr>
+        <w:t>или</w:t>
+      </w:r>
+      <w:r>
+        <w:rPr>
+          <w:rFonts w:ascii="Times New Roman" w:hAnsi="Times New Roman" w:cs="Times New Roman"/>
+          <w:sz w:val="28"/>
+          <w:szCs w:val="28"/>
+          <w:lang w:val="ru-RU"/>
+        </w:rPr>
+        <w:t xml:space="preserve"> Внешняя политика Российского государства при Иване Грозном: триумф на Востоке и поражение на Западе </w:t>
+      </w:r>
+      <w:r>
+        <w:rPr>
+          <w:rFonts w:ascii="Times New Roman" w:hAnsi="Times New Roman" w:cs="Times New Roman"/>
+          <w:b/>
+          <w:sz w:val="28"/>
+          <w:szCs w:val="28"/>
+          <w:lang w:val="ru-RU"/>
+        </w:rPr>
+        <w:t>или</w:t>
       </w:r>
       <w:r>
         <w:rPr>
@@ -6805,6 +6888,341 @@
       <w:r>
         <w:rPr>
           <w:rFonts w:ascii="Times New Roman" w:hAnsi="Times New Roman" w:cs="Times New Roman"/>
+          <w:sz w:val="28"/>
+          <w:szCs w:val="28"/>
+          <w:highlight w:val="red"/>
+          <w:lang w:val="ru-RU"/>
+        </w:rPr>
+        <w:t xml:space="preserve">Общенациональный кризис на рубеже </w:t>
+      </w:r>
+      <w:r>
+        <w:rPr>
+          <w:rFonts w:ascii="Times New Roman" w:hAnsi="Times New Roman" w:cs="Times New Roman"/>
+          <w:sz w:val="28"/>
+          <w:szCs w:val="28"/>
+          <w:highlight w:val="red"/>
+        </w:rPr>
+        <w:t>XVI</w:t>
+      </w:r>
+      <w:r>
+        <w:rPr>
+          <w:rFonts w:ascii="Times New Roman" w:hAnsi="Times New Roman" w:cs="Times New Roman"/>
+          <w:sz w:val="28"/>
+          <w:szCs w:val="28"/>
+          <w:highlight w:val="red"/>
+          <w:lang w:val="ru-RU"/>
+        </w:rPr>
+        <w:t xml:space="preserve"> – </w:t>
+      </w:r>
+      <w:r>
+        <w:rPr>
+          <w:rFonts w:ascii="Times New Roman" w:hAnsi="Times New Roman" w:cs="Times New Roman"/>
+          <w:sz w:val="28"/>
+          <w:szCs w:val="28"/>
+          <w:highlight w:val="red"/>
+        </w:rPr>
+        <w:t>XVII</w:t>
+      </w:r>
+      <w:r>
+        <w:rPr>
+          <w:rFonts w:ascii="Times New Roman" w:hAnsi="Times New Roman" w:cs="Times New Roman"/>
+          <w:sz w:val="28"/>
+          <w:szCs w:val="28"/>
+          <w:highlight w:val="red"/>
+          <w:lang w:val="ru-RU"/>
+        </w:rPr>
+        <w:t xml:space="preserve"> вв. </w:t>
+      </w:r>
+      <w:r>
+        <w:rPr>
+          <w:rFonts w:ascii="Times New Roman" w:hAnsi="Times New Roman" w:cs="Times New Roman"/>
+          <w:sz w:val="28"/>
+          <w:szCs w:val="28"/>
+          <w:highlight w:val="red"/>
+          <w:lang w:val="ru-RU"/>
+        </w:rPr>
+        <w:t>(Смута): причины, суть и последствия</w:t>
+      </w:r>
+    </w:p>
+    <w:p>
+      <w:pPr>
+        <w:rPr>
+          <w:rFonts w:ascii="Times New Roman" w:hAnsi="Times New Roman" w:cs="Times New Roman"/>
+          <w:sz w:val="28"/>
+          <w:szCs w:val="28"/>
+          <w:lang w:val="ru-RU"/>
+        </w:rPr>
+      </w:pPr>
+      <w:r>
+        <w:rPr>
+          <w:rFonts w:ascii="Times New Roman" w:hAnsi="Times New Roman" w:cs="Times New Roman"/>
+          <w:sz w:val="28"/>
+          <w:szCs w:val="28"/>
+          <w:lang w:val="ru-RU"/>
+        </w:rPr>
+        <w:t xml:space="preserve">6. </w:t>
+      </w:r>
+      <w:r>
+        <w:rPr>
+          <w:rFonts w:ascii="Times New Roman" w:hAnsi="Times New Roman" w:cs="Times New Roman"/>
+          <w:sz w:val="28"/>
+          <w:szCs w:val="28"/>
+          <w:lang w:val="ru-RU"/>
+        </w:rPr>
+        <w:t>Малюта Скуратов.</w:t>
+      </w:r>
+    </w:p>
+    <w:p>
+      <w:pPr>
+        <w:ind w:left="720"/>
+        <w:rPr>
+          <w:rFonts w:ascii="Times New Roman" w:hAnsi="Times New Roman" w:cs="Times New Roman"/>
+          <w:sz w:val="28"/>
+          <w:szCs w:val="28"/>
+          <w:lang w:val="ru-RU"/>
+        </w:rPr>
+      </w:pPr>
+      <w:r>
+        <w:rPr>
+          <w:rFonts w:ascii="Times New Roman" w:hAnsi="Times New Roman" w:cs="Times New Roman"/>
+          <w:sz w:val="28"/>
+          <w:szCs w:val="28"/>
+          <w:lang w:val="ru-RU"/>
+        </w:rPr>
+        <w:t>А</w:t>
+      </w:r>
+      <w:r>
+        <w:rPr>
+          <w:rFonts w:ascii="Times New Roman" w:hAnsi="Times New Roman" w:cs="Times New Roman"/>
+          <w:sz w:val="28"/>
+          <w:szCs w:val="28"/>
+          <w:lang w:val="ru-RU"/>
+        </w:rPr>
+        <w:t>) Приближённый</w:t>
+      </w:r>
+      <w:r>
+        <w:rPr>
+          <w:rFonts w:ascii="Times New Roman" w:hAnsi="Times New Roman" w:cs="Times New Roman"/>
+          <w:sz w:val="28"/>
+          <w:szCs w:val="28"/>
+          <w:lang w:val="ru-RU"/>
+        </w:rPr>
+        <w:t xml:space="preserve"> к Ивану Грозному</w:t>
+      </w:r>
+      <w:r>
+        <w:rPr>
+          <w:rFonts w:ascii="Times New Roman" w:hAnsi="Times New Roman" w:cs="Times New Roman"/>
+          <w:sz w:val="28"/>
+          <w:szCs w:val="28"/>
+          <w:lang w:val="ru-RU"/>
+        </w:rPr>
+        <w:t>;</w:t>
+      </w:r>
+      <w:r>
+        <w:rPr>
+          <w:rFonts w:ascii="Times New Roman" w:hAnsi="Times New Roman" w:cs="Times New Roman"/>
+          <w:sz w:val="28"/>
+          <w:szCs w:val="28"/>
+          <w:lang w:val="ru-RU"/>
+        </w:rPr>
+        <w:t xml:space="preserve"> </w:t>
+      </w:r>
+      <w:r>
+        <w:rPr>
+          <w:rFonts w:ascii="Times New Roman" w:hAnsi="Times New Roman" w:cs="Times New Roman"/>
+          <w:sz w:val="28"/>
+          <w:szCs w:val="28"/>
+          <w:lang w:val="ru-RU"/>
+        </w:rPr>
+        <w:t>Жестокий г</w:t>
+      </w:r>
+      <w:r>
+        <w:rPr>
+          <w:rFonts w:ascii="Times New Roman" w:hAnsi="Times New Roman" w:cs="Times New Roman"/>
+          <w:sz w:val="28"/>
+          <w:szCs w:val="28"/>
+          <w:lang w:val="ru-RU"/>
+        </w:rPr>
+        <w:t>лава Опр</w:t>
+      </w:r>
+      <w:r>
+        <w:rPr>
+          <w:rFonts w:ascii="Times New Roman" w:hAnsi="Times New Roman" w:cs="Times New Roman"/>
+          <w:sz w:val="28"/>
+          <w:szCs w:val="28"/>
+          <w:lang w:val="ru-RU"/>
+        </w:rPr>
+        <w:t>и</w:t>
+      </w:r>
+      <w:r>
+        <w:rPr>
+          <w:rFonts w:ascii="Times New Roman" w:hAnsi="Times New Roman" w:cs="Times New Roman"/>
+          <w:sz w:val="28"/>
+          <w:szCs w:val="28"/>
+          <w:lang w:val="ru-RU"/>
+        </w:rPr>
+        <w:t>чнины.</w:t>
+      </w:r>
+      <w:r>
+        <w:rPr>
+          <w:rFonts w:ascii="Times New Roman" w:hAnsi="Times New Roman" w:cs="Times New Roman"/>
+          <w:sz w:val="28"/>
+          <w:szCs w:val="28"/>
+          <w:lang w:val="ru-RU"/>
+        </w:rPr>
+        <w:t xml:space="preserve"> </w:t>
+      </w:r>
+      <w:r>
+        <w:rPr>
+          <w:rFonts w:ascii="Times New Roman" w:hAnsi="Times New Roman" w:cs="Times New Roman"/>
+          <w:sz w:val="28"/>
+          <w:szCs w:val="28"/>
+          <w:highlight w:val="cyan"/>
+          <w:lang w:val="ru-RU"/>
+        </w:rPr>
+        <w:t>возможно слишком мало</w:t>
+      </w:r>
+      <w:r>
+        <w:rPr>
+          <w:rFonts w:ascii="Times New Roman" w:hAnsi="Times New Roman" w:cs="Times New Roman"/>
+          <w:sz w:val="28"/>
+          <w:szCs w:val="28"/>
+          <w:lang w:val="ru-RU"/>
+        </w:rPr>
+        <w:t>)</w:t>
+      </w:r>
+    </w:p>
+    <w:p>
+      <w:pPr>
+        <w:ind w:left="720"/>
+        <w:rPr>
+          <w:rFonts w:ascii="Times New Roman" w:hAnsi="Times New Roman" w:cs="Times New Roman"/>
+          <w:sz w:val="28"/>
+          <w:szCs w:val="28"/>
+          <w:lang w:val="ru-RU"/>
+        </w:rPr>
+      </w:pPr>
+      <w:r>
+        <w:rPr>
+          <w:rFonts w:ascii="Times New Roman" w:hAnsi="Times New Roman" w:cs="Times New Roman"/>
+          <w:sz w:val="28"/>
+          <w:szCs w:val="28"/>
+          <w:lang w:val="ru-RU"/>
+        </w:rPr>
+        <w:t>Б)</w:t>
+      </w:r>
+      <w:r>
+        <w:rPr>
+          <w:rFonts w:ascii="Times New Roman" w:hAnsi="Times New Roman" w:cs="Times New Roman"/>
+          <w:sz w:val="28"/>
+          <w:szCs w:val="28"/>
+          <w:lang w:val="ru-RU"/>
+        </w:rPr>
+        <w:t xml:space="preserve"> Учавствовал в переговорах с Крымом и Литвой</w:t>
+      </w:r>
+      <w:r>
+        <w:rPr>
+          <w:rFonts w:ascii="Times New Roman" w:hAnsi="Times New Roman" w:cs="Times New Roman"/>
+          <w:sz w:val="28"/>
+          <w:szCs w:val="28"/>
+          <w:lang w:val="ru-RU"/>
+        </w:rPr>
+        <w:t xml:space="preserve">; </w:t>
+      </w:r>
+      <w:r>
+        <w:rPr>
+          <w:rFonts w:ascii="Times New Roman" w:hAnsi="Times New Roman" w:cs="Times New Roman"/>
+          <w:sz w:val="28"/>
+          <w:szCs w:val="28"/>
+          <w:lang w:val="ru-RU"/>
+        </w:rPr>
+        <w:t>Был воеводой в Ливонской войне</w:t>
+      </w:r>
+      <w:r>
+        <w:rPr>
+          <w:rFonts w:ascii="Times New Roman" w:hAnsi="Times New Roman" w:cs="Times New Roman"/>
+          <w:sz w:val="28"/>
+          <w:szCs w:val="28"/>
+          <w:lang w:val="ru-RU"/>
+        </w:rPr>
+        <w:t xml:space="preserve">; </w:t>
+      </w:r>
+      <w:r>
+        <w:rPr>
+          <w:rFonts w:ascii="Times New Roman" w:hAnsi="Times New Roman" w:cs="Times New Roman"/>
+          <w:sz w:val="28"/>
+          <w:szCs w:val="28"/>
+          <w:lang w:val="ru-RU"/>
+        </w:rPr>
+        <w:t>Погиб при штурме</w:t>
+      </w:r>
+      <w:r>
+        <w:rPr>
+          <w:rFonts w:ascii="Times New Roman" w:hAnsi="Times New Roman" w:cs="Times New Roman"/>
+          <w:sz w:val="28"/>
+          <w:szCs w:val="28"/>
+          <w:lang w:val="ru-RU"/>
+        </w:rPr>
+        <w:t xml:space="preserve"> крепости Вейсенштейн.</w:t>
+      </w:r>
+    </w:p>
+    <w:p>
+      <w:pPr>
+        <w:ind w:left="720"/>
+        <w:rPr>
+          <w:rFonts w:ascii="Times New Roman" w:hAnsi="Times New Roman" w:cs="Times New Roman"/>
+          <w:sz w:val="28"/>
+          <w:szCs w:val="28"/>
+          <w:lang w:val="ru-RU"/>
+        </w:rPr>
+      </w:pPr>
+      <w:r>
+        <w:rPr>
+          <w:rFonts w:ascii="Times New Roman" w:hAnsi="Times New Roman" w:cs="Times New Roman"/>
+          <w:sz w:val="28"/>
+          <w:szCs w:val="28"/>
+          <w:lang w:val="ru-RU"/>
+        </w:rPr>
+        <w:t>В)</w:t>
+      </w:r>
+      <w:r>
+        <w:rPr>
+          <w:rFonts w:ascii="Times New Roman" w:hAnsi="Times New Roman" w:cs="Times New Roman"/>
+          <w:sz w:val="28"/>
+          <w:szCs w:val="28"/>
+          <w:lang w:val="ru-RU"/>
+        </w:rPr>
+        <w:t xml:space="preserve"> </w:t>
+      </w:r>
+      <w:r>
+        <w:rPr>
+          <w:rFonts w:ascii="Times New Roman" w:hAnsi="Times New Roman" w:cs="Times New Roman"/>
+          <w:sz w:val="28"/>
+          <w:szCs w:val="28"/>
+          <w:lang w:val="ru-RU"/>
+        </w:rPr>
+        <w:t xml:space="preserve">Опричнина. Итоги правления Ивана </w:t>
+      </w:r>
+      <w:r>
+        <w:rPr>
+          <w:rFonts w:ascii="Times New Roman" w:hAnsi="Times New Roman" w:cs="Times New Roman"/>
+          <w:sz w:val="28"/>
+          <w:szCs w:val="28"/>
+        </w:rPr>
+        <w:t>IV</w:t>
+      </w:r>
+      <w:r>
+        <w:rPr>
+          <w:rFonts w:ascii="Times New Roman" w:hAnsi="Times New Roman" w:cs="Times New Roman"/>
+          <w:sz w:val="28"/>
+          <w:szCs w:val="28"/>
+          <w:lang w:val="ru-RU"/>
+        </w:rPr>
+        <w:t xml:space="preserve"> Грозного </w:t>
+      </w:r>
+      <w:r>
+        <w:rPr>
+          <w:rFonts w:ascii="Times New Roman" w:hAnsi="Times New Roman" w:cs="Times New Roman"/>
           <w:b/>
           <w:sz w:val="28"/>
           <w:szCs w:val="28"/>
@@ -6828,7 +7246,330 @@
           <w:szCs w:val="28"/>
           <w:lang w:val="ru-RU"/>
         </w:rPr>
-        <w:t xml:space="preserve">Опричнина. Итоги правления Ивана </w:t>
+        <w:t xml:space="preserve">Внешняя политика Российского государства при Иване Грозном: триумф на Востоке и поражение на Западе </w:t>
+      </w:r>
+      <w:r>
+        <w:rPr>
+          <w:rFonts w:ascii="Times New Roman" w:hAnsi="Times New Roman" w:cs="Times New Roman"/>
+          <w:b/>
+          <w:sz w:val="28"/>
+          <w:szCs w:val="28"/>
+          <w:lang w:val="ru-RU"/>
+        </w:rPr>
+        <w:t>или</w:t>
+      </w:r>
+      <w:r>
+        <w:rPr>
+          <w:rFonts w:ascii="Times New Roman" w:hAnsi="Times New Roman" w:cs="Times New Roman"/>
+          <w:sz w:val="28"/>
+          <w:szCs w:val="28"/>
+          <w:lang w:val="ru-RU"/>
+        </w:rPr>
+        <w:t xml:space="preserve"> Общенациональный кризис на рубеже </w:t>
+      </w:r>
+      <w:r>
+        <w:rPr>
+          <w:rFonts w:ascii="Times New Roman" w:hAnsi="Times New Roman" w:cs="Times New Roman"/>
+          <w:sz w:val="28"/>
+          <w:szCs w:val="28"/>
+        </w:rPr>
+        <w:t>XVI</w:t>
+      </w:r>
+      <w:r>
+        <w:rPr>
+          <w:rFonts w:ascii="Times New Roman" w:hAnsi="Times New Roman" w:cs="Times New Roman"/>
+          <w:sz w:val="28"/>
+          <w:szCs w:val="28"/>
+          <w:lang w:val="ru-RU"/>
+        </w:rPr>
+        <w:t xml:space="preserve"> – </w:t>
+      </w:r>
+      <w:r>
+        <w:rPr>
+          <w:rFonts w:ascii="Times New Roman" w:hAnsi="Times New Roman" w:cs="Times New Roman"/>
+          <w:sz w:val="28"/>
+          <w:szCs w:val="28"/>
+        </w:rPr>
+        <w:t>XVII</w:t>
+      </w:r>
+      <w:r>
+        <w:rPr>
+          <w:rFonts w:ascii="Times New Roman" w:hAnsi="Times New Roman" w:cs="Times New Roman"/>
+          <w:sz w:val="28"/>
+          <w:szCs w:val="28"/>
+          <w:lang w:val="ru-RU"/>
+        </w:rPr>
+        <w:t xml:space="preserve"> вв. </w:t>
+      </w:r>
+      <w:r>
+        <w:rPr>
+          <w:rFonts w:ascii="Times New Roman" w:hAnsi="Times New Roman" w:cs="Times New Roman"/>
+          <w:sz w:val="28"/>
+          <w:szCs w:val="28"/>
+          <w:lang w:val="ru-RU"/>
+        </w:rPr>
+        <w:t>(Смута): причины, суть и последствия</w:t>
+      </w:r>
+    </w:p>
+    <w:p>
+      <w:pPr>
+        <w:rPr>
+          <w:rFonts w:ascii="Times New Roman" w:hAnsi="Times New Roman" w:cs="Times New Roman"/>
+          <w:sz w:val="28"/>
+          <w:szCs w:val="28"/>
+          <w:lang w:val="ru-RU"/>
+        </w:rPr>
+      </w:pPr>
+      <w:r>
+        <w:rPr>
+          <w:rFonts w:ascii="Times New Roman" w:hAnsi="Times New Roman" w:cs="Times New Roman"/>
+          <w:sz w:val="28"/>
+          <w:szCs w:val="28"/>
+          <w:lang w:val="ru-RU"/>
+        </w:rPr>
+        <w:t xml:space="preserve">7. </w:t>
+      </w:r>
+      <w:r>
+        <w:rPr>
+          <w:rFonts w:ascii="Times New Roman" w:hAnsi="Times New Roman" w:cs="Times New Roman"/>
+          <w:sz w:val="28"/>
+          <w:szCs w:val="28"/>
+          <w:lang w:val="ru-RU"/>
+        </w:rPr>
+        <w:t>Митрополит Филипп (Колычев).</w:t>
+      </w:r>
+    </w:p>
+    <w:p>
+      <w:pPr>
+        <w:ind w:left="720"/>
+        <w:rPr>
+          <w:rFonts w:ascii="Times New Roman" w:hAnsi="Times New Roman" w:cs="Times New Roman"/>
+          <w:sz w:val="28"/>
+          <w:szCs w:val="28"/>
+          <w:lang w:val="ru-RU"/>
+        </w:rPr>
+      </w:pPr>
+      <w:r>
+        <w:rPr>
+          <w:rFonts w:ascii="Times New Roman" w:hAnsi="Times New Roman" w:cs="Times New Roman"/>
+          <w:sz w:val="28"/>
+          <w:szCs w:val="28"/>
+          <w:lang w:val="ru-RU"/>
+        </w:rPr>
+        <w:t xml:space="preserve">А) </w:t>
+      </w:r>
+      <w:r>
+        <w:rPr>
+          <w:rFonts w:ascii="Times New Roman" w:hAnsi="Times New Roman" w:cs="Times New Roman"/>
+          <w:sz w:val="28"/>
+          <w:szCs w:val="28"/>
+          <w:highlight w:val="red"/>
+          <w:lang w:val="ru-RU"/>
+        </w:rPr>
+        <w:t>Предок дома Романовых</w:t>
+      </w:r>
+      <w:r>
+        <w:rPr>
+          <w:rFonts w:ascii="Times New Roman" w:hAnsi="Times New Roman" w:cs="Times New Roman"/>
+          <w:sz w:val="28"/>
+          <w:szCs w:val="28"/>
+          <w:lang w:val="ru-RU"/>
+        </w:rPr>
+        <w:t xml:space="preserve">; </w:t>
+      </w:r>
+      <w:r>
+        <w:rPr>
+          <w:rFonts w:ascii="Times New Roman" w:hAnsi="Times New Roman" w:cs="Times New Roman"/>
+          <w:sz w:val="28"/>
+          <w:szCs w:val="28"/>
+          <w:lang w:val="ru-RU"/>
+        </w:rPr>
+        <w:t>Метрополит Московский и всея Руси. (</w:t>
+      </w:r>
+      <w:r>
+        <w:rPr>
+          <w:rFonts w:ascii="Times New Roman" w:hAnsi="Times New Roman" w:cs="Times New Roman"/>
+          <w:sz w:val="28"/>
+          <w:szCs w:val="28"/>
+          <w:highlight w:val="cyan"/>
+          <w:lang w:val="ru-RU"/>
+        </w:rPr>
+        <w:t>возможно слишком мало</w:t>
+      </w:r>
+      <w:r>
+        <w:rPr>
+          <w:rFonts w:ascii="Times New Roman" w:hAnsi="Times New Roman" w:cs="Times New Roman"/>
+          <w:sz w:val="28"/>
+          <w:szCs w:val="28"/>
+          <w:lang w:val="ru-RU"/>
+        </w:rPr>
+        <w:t>)</w:t>
+      </w:r>
+    </w:p>
+    <w:p>
+      <w:pPr>
+        <w:ind w:left="720"/>
+        <w:rPr>
+          <w:rFonts w:ascii="Times New Roman" w:hAnsi="Times New Roman" w:cs="Times New Roman"/>
+          <w:sz w:val="28"/>
+          <w:szCs w:val="28"/>
+          <w:lang w:val="ru-RU"/>
+        </w:rPr>
+      </w:pPr>
+      <w:r>
+        <w:rPr>
+          <w:rFonts w:ascii="Times New Roman" w:hAnsi="Times New Roman" w:cs="Times New Roman"/>
+          <w:sz w:val="28"/>
+          <w:szCs w:val="28"/>
+          <w:lang w:val="ru-RU"/>
+        </w:rPr>
+        <w:t xml:space="preserve">Б) </w:t>
+      </w:r>
+      <w:r>
+        <w:rPr>
+          <w:rFonts w:ascii="Times New Roman" w:hAnsi="Times New Roman" w:cs="Times New Roman"/>
+          <w:sz w:val="28"/>
+          <w:szCs w:val="28"/>
+          <w:lang w:val="ru-RU"/>
+        </w:rPr>
+        <w:t xml:space="preserve">1548 году принял пост новгородского </w:t>
+      </w:r>
+      <w:r>
+        <w:rPr>
+          <w:rFonts w:ascii="Times New Roman" w:hAnsi="Times New Roman" w:cs="Times New Roman"/>
+          <w:sz w:val="28"/>
+          <w:szCs w:val="28"/>
+          <w:lang w:val="ru-RU"/>
+        </w:rPr>
+        <w:t xml:space="preserve">архиепископа; </w:t>
+      </w:r>
+      <w:r>
+        <w:rPr>
+          <w:rFonts w:ascii="Times New Roman" w:hAnsi="Times New Roman" w:cs="Times New Roman"/>
+          <w:sz w:val="28"/>
+          <w:szCs w:val="28"/>
+          <w:lang w:val="ru-RU"/>
+        </w:rPr>
+        <w:t>в 1566 году стал митрополит</w:t>
+      </w:r>
+      <w:r>
+        <w:rPr>
+          <w:rFonts w:ascii="Times New Roman" w:hAnsi="Times New Roman" w:cs="Times New Roman"/>
+          <w:sz w:val="28"/>
+          <w:szCs w:val="28"/>
+          <w:lang w:val="ru-RU"/>
+        </w:rPr>
+        <w:t xml:space="preserve"> Московским и всея Руси.</w:t>
+      </w:r>
+      <w:r>
+        <w:rPr>
+          <w:rFonts w:ascii="Times New Roman" w:hAnsi="Times New Roman" w:cs="Times New Roman"/>
+          <w:sz w:val="28"/>
+          <w:szCs w:val="28"/>
+          <w:lang w:val="ru-RU"/>
+        </w:rPr>
+        <w:t xml:space="preserve"> Был не любим Ив</w:t>
+      </w:r>
+      <w:r>
+        <w:rPr>
+          <w:rFonts w:ascii="Times New Roman" w:hAnsi="Times New Roman" w:cs="Times New Roman"/>
+          <w:sz w:val="28"/>
+          <w:szCs w:val="28"/>
+          <w:lang w:val="ru-RU"/>
+        </w:rPr>
+        <w:t>а</w:t>
+      </w:r>
+      <w:r>
+        <w:rPr>
+          <w:rFonts w:ascii="Times New Roman" w:hAnsi="Times New Roman" w:cs="Times New Roman"/>
+          <w:sz w:val="28"/>
+          <w:szCs w:val="28"/>
+          <w:lang w:val="ru-RU"/>
+        </w:rPr>
+        <w:t>ном Грозным и</w:t>
+      </w:r>
+      <w:r>
+        <w:rPr>
+          <w:rFonts w:ascii="Times New Roman" w:hAnsi="Times New Roman" w:cs="Times New Roman"/>
+          <w:sz w:val="28"/>
+          <w:szCs w:val="28"/>
+          <w:lang w:val="ru-RU"/>
+        </w:rPr>
+        <w:t xml:space="preserve"> был</w:t>
+      </w:r>
+      <w:r>
+        <w:rPr>
+          <w:rFonts w:ascii="Times New Roman" w:hAnsi="Times New Roman" w:cs="Times New Roman"/>
+          <w:sz w:val="28"/>
+          <w:szCs w:val="28"/>
+          <w:lang w:val="ru-RU"/>
+        </w:rPr>
+        <w:t xml:space="preserve"> убит Малютой Скуратовым.</w:t>
+      </w:r>
+    </w:p>
+    <w:p>
+      <w:pPr>
+        <w:ind w:left="720"/>
+        <w:rPr>
+          <w:rFonts w:ascii="Times New Roman" w:hAnsi="Times New Roman" w:cs="Times New Roman"/>
+          <w:sz w:val="28"/>
+          <w:szCs w:val="28"/>
+          <w:lang w:val="ru-RU"/>
+        </w:rPr>
+      </w:pPr>
+      <w:r>
+        <w:rPr>
+          <w:rFonts w:ascii="Times New Roman" w:hAnsi="Times New Roman" w:cs="Times New Roman"/>
+          <w:sz w:val="28"/>
+          <w:szCs w:val="28"/>
+          <w:lang w:val="ru-RU"/>
+        </w:rPr>
+        <w:t xml:space="preserve">В) </w:t>
+      </w:r>
+      <w:r>
+        <w:rPr>
+          <w:rFonts w:ascii="Times New Roman" w:hAnsi="Times New Roman" w:cs="Times New Roman"/>
+          <w:sz w:val="28"/>
+          <w:szCs w:val="28"/>
+          <w:lang w:val="ru-RU"/>
+        </w:rPr>
+        <w:t xml:space="preserve">Россия в начале </w:t>
+      </w:r>
+      <w:r>
+        <w:rPr>
+          <w:rFonts w:ascii="Times New Roman" w:hAnsi="Times New Roman" w:cs="Times New Roman"/>
+          <w:sz w:val="28"/>
+          <w:szCs w:val="28"/>
+        </w:rPr>
+        <w:t>XVI</w:t>
+      </w:r>
+      <w:r>
+        <w:rPr>
+          <w:rFonts w:ascii="Times New Roman" w:hAnsi="Times New Roman" w:cs="Times New Roman"/>
+          <w:sz w:val="28"/>
+          <w:szCs w:val="28"/>
+          <w:lang w:val="ru-RU"/>
+        </w:rPr>
+        <w:t xml:space="preserve"> в. Реформы «Избранной Рады» </w:t>
+      </w:r>
+      <w:r>
+        <w:rPr>
+          <w:rFonts w:ascii="Times New Roman" w:hAnsi="Times New Roman" w:cs="Times New Roman"/>
+          <w:b/>
+          <w:sz w:val="28"/>
+          <w:szCs w:val="28"/>
+          <w:lang w:val="ru-RU"/>
+        </w:rPr>
+        <w:t>или</w:t>
+      </w:r>
+      <w:r>
+        <w:rPr>
+          <w:rFonts w:ascii="Times New Roman" w:hAnsi="Times New Roman" w:cs="Times New Roman"/>
+          <w:sz w:val="28"/>
+          <w:szCs w:val="28"/>
+          <w:lang w:val="ru-RU"/>
+        </w:rPr>
+        <w:t xml:space="preserve"> Опричнина. Итоги правления Ивана </w:t>
       </w:r>
       <w:r>
         <w:rPr>
@@ -6845,829 +7586,7 @@
           <w:szCs w:val="28"/>
           <w:lang w:val="ru-RU"/>
         </w:rPr>
-        <w:t xml:space="preserve"> Грозного</w:t>
-      </w:r>
-      <w:r>
-        <w:rPr>
-          <w:rFonts w:ascii="Times New Roman" w:hAnsi="Times New Roman" w:cs="Times New Roman"/>
-          <w:sz w:val="28"/>
-          <w:szCs w:val="28"/>
-          <w:lang w:val="ru-RU"/>
-        </w:rPr>
-        <w:t xml:space="preserve"> </w:t>
-      </w:r>
-      <w:r>
-        <w:rPr>
-          <w:rFonts w:ascii="Times New Roman" w:hAnsi="Times New Roman" w:cs="Times New Roman"/>
-          <w:b/>
-          <w:sz w:val="28"/>
-          <w:szCs w:val="28"/>
-          <w:lang w:val="ru-RU"/>
-        </w:rPr>
-        <w:t>или</w:t>
-      </w:r>
-      <w:r>
-        <w:rPr>
-          <w:rFonts w:ascii="Times New Roman" w:hAnsi="Times New Roman" w:cs="Times New Roman"/>
-          <w:sz w:val="28"/>
-          <w:szCs w:val="28"/>
-          <w:lang w:val="ru-RU"/>
-        </w:rPr>
-        <w:t xml:space="preserve"> </w:t>
-      </w:r>
-      <w:r>
-        <w:rPr>
-          <w:rFonts w:ascii="Times New Roman" w:hAnsi="Times New Roman" w:cs="Times New Roman"/>
-          <w:sz w:val="28"/>
-          <w:szCs w:val="28"/>
-          <w:lang w:val="ru-RU"/>
-        </w:rPr>
-        <w:t>Внешняя политика Российского государства при Иване Грозном: триумф на Востоке и поражение на Западе</w:t>
-      </w:r>
-      <w:r>
-        <w:rPr>
-          <w:rFonts w:ascii="Times New Roman" w:hAnsi="Times New Roman" w:cs="Times New Roman"/>
-          <w:sz w:val="28"/>
-          <w:szCs w:val="28"/>
-          <w:lang w:val="ru-RU"/>
-        </w:rPr>
-        <w:t xml:space="preserve"> </w:t>
-      </w:r>
-      <w:r>
-        <w:rPr>
-          <w:rFonts w:ascii="Times New Roman" w:hAnsi="Times New Roman" w:cs="Times New Roman"/>
-          <w:b/>
-          <w:sz w:val="28"/>
-          <w:szCs w:val="28"/>
-          <w:lang w:val="ru-RU"/>
-        </w:rPr>
-        <w:t>или</w:t>
-      </w:r>
-      <w:r>
-        <w:rPr>
-          <w:rFonts w:ascii="Times New Roman" w:hAnsi="Times New Roman" w:cs="Times New Roman"/>
-          <w:sz w:val="28"/>
-          <w:szCs w:val="28"/>
-          <w:lang w:val="ru-RU"/>
-        </w:rPr>
-        <w:t xml:space="preserve"> </w:t>
-      </w:r>
-      <w:r>
-        <w:rPr>
-          <w:rFonts w:ascii="Times New Roman" w:hAnsi="Times New Roman" w:cs="Times New Roman"/>
-          <w:sz w:val="28"/>
-          <w:szCs w:val="28"/>
-          <w:highlight w:val="red"/>
-          <w:lang w:val="ru-RU"/>
-        </w:rPr>
-        <w:t xml:space="preserve">Общенациональный кризис на рубеже </w:t>
-      </w:r>
-      <w:r>
-        <w:rPr>
-          <w:rFonts w:ascii="Times New Roman" w:hAnsi="Times New Roman" w:cs="Times New Roman"/>
-          <w:sz w:val="28"/>
-          <w:szCs w:val="28"/>
-          <w:highlight w:val="red"/>
-        </w:rPr>
-        <w:t>XVI</w:t>
-      </w:r>
-      <w:r>
-        <w:rPr>
-          <w:rFonts w:ascii="Times New Roman" w:hAnsi="Times New Roman" w:cs="Times New Roman"/>
-          <w:sz w:val="28"/>
-          <w:szCs w:val="28"/>
-          <w:highlight w:val="red"/>
-          <w:lang w:val="ru-RU"/>
-        </w:rPr>
-        <w:t xml:space="preserve"> – </w:t>
-      </w:r>
-      <w:r>
-        <w:rPr>
-          <w:rFonts w:ascii="Times New Roman" w:hAnsi="Times New Roman" w:cs="Times New Roman"/>
-          <w:sz w:val="28"/>
-          <w:szCs w:val="28"/>
-          <w:highlight w:val="red"/>
-        </w:rPr>
-        <w:t>XVII</w:t>
-      </w:r>
-      <w:r>
-        <w:rPr>
-          <w:rFonts w:ascii="Times New Roman" w:hAnsi="Times New Roman" w:cs="Times New Roman"/>
-          <w:sz w:val="28"/>
-          <w:szCs w:val="28"/>
-          <w:highlight w:val="red"/>
-          <w:lang w:val="ru-RU"/>
-        </w:rPr>
-        <w:t xml:space="preserve"> вв. </w:t>
-      </w:r>
-      <w:r>
-        <w:rPr>
-          <w:rFonts w:ascii="Times New Roman" w:hAnsi="Times New Roman" w:cs="Times New Roman"/>
-          <w:sz w:val="28"/>
-          <w:szCs w:val="28"/>
-          <w:highlight w:val="red"/>
-          <w:lang w:val="ru-RU"/>
-        </w:rPr>
-        <w:t>(Смута): причины, суть и последствия</w:t>
-      </w:r>
-    </w:p>
-    <w:p>
-      <w:pPr>
-        <w:rPr>
-          <w:rFonts w:ascii="Times New Roman" w:hAnsi="Times New Roman" w:cs="Times New Roman"/>
-          <w:sz w:val="28"/>
-          <w:szCs w:val="28"/>
-          <w:lang w:val="ru-RU"/>
-        </w:rPr>
-      </w:pPr>
-      <w:r>
-        <w:rPr>
-          <w:rFonts w:ascii="Times New Roman" w:hAnsi="Times New Roman" w:cs="Times New Roman"/>
-          <w:sz w:val="28"/>
-          <w:szCs w:val="28"/>
-          <w:lang w:val="ru-RU"/>
-        </w:rPr>
-        <w:t xml:space="preserve">6. </w:t>
-      </w:r>
-      <w:r>
-        <w:rPr>
-          <w:rFonts w:ascii="Times New Roman" w:hAnsi="Times New Roman" w:cs="Times New Roman"/>
-          <w:sz w:val="28"/>
-          <w:szCs w:val="28"/>
-          <w:lang w:val="ru-RU"/>
-        </w:rPr>
-        <w:t>Малюта Скуратов.</w:t>
-      </w:r>
-    </w:p>
-    <w:p>
-      <w:pPr>
-        <w:ind w:left="720"/>
-        <w:rPr>
-          <w:rFonts w:ascii="Times New Roman" w:hAnsi="Times New Roman" w:cs="Times New Roman"/>
-          <w:sz w:val="28"/>
-          <w:szCs w:val="28"/>
-          <w:lang w:val="ru-RU"/>
-        </w:rPr>
-      </w:pPr>
-      <w:r>
-        <w:rPr>
-          <w:rFonts w:ascii="Times New Roman" w:hAnsi="Times New Roman" w:cs="Times New Roman"/>
-          <w:sz w:val="28"/>
-          <w:szCs w:val="28"/>
-          <w:lang w:val="ru-RU"/>
-        </w:rPr>
-        <w:t>А</w:t>
-      </w:r>
-      <w:r>
-        <w:rPr>
-          <w:rFonts w:ascii="Times New Roman" w:hAnsi="Times New Roman" w:cs="Times New Roman"/>
-          <w:sz w:val="28"/>
-          <w:szCs w:val="28"/>
-          <w:lang w:val="ru-RU"/>
-        </w:rPr>
-        <w:t>) Приближённый</w:t>
-      </w:r>
-      <w:r>
-        <w:rPr>
-          <w:rFonts w:ascii="Times New Roman" w:hAnsi="Times New Roman" w:cs="Times New Roman"/>
-          <w:sz w:val="28"/>
-          <w:szCs w:val="28"/>
-          <w:lang w:val="ru-RU"/>
-        </w:rPr>
-        <w:t xml:space="preserve"> к Ивану Грозному</w:t>
-      </w:r>
-      <w:r>
-        <w:rPr>
-          <w:rFonts w:ascii="Times New Roman" w:hAnsi="Times New Roman" w:cs="Times New Roman"/>
-          <w:sz w:val="28"/>
-          <w:szCs w:val="28"/>
-          <w:lang w:val="ru-RU"/>
-        </w:rPr>
-        <w:t>;</w:t>
-      </w:r>
-      <w:r>
-        <w:rPr>
-          <w:rFonts w:ascii="Times New Roman" w:hAnsi="Times New Roman" w:cs="Times New Roman"/>
-          <w:sz w:val="28"/>
-          <w:szCs w:val="28"/>
-          <w:lang w:val="ru-RU"/>
-        </w:rPr>
-        <w:t xml:space="preserve"> </w:t>
-      </w:r>
-      <w:r>
-        <w:rPr>
-          <w:rFonts w:ascii="Times New Roman" w:hAnsi="Times New Roman" w:cs="Times New Roman"/>
-          <w:sz w:val="28"/>
-          <w:szCs w:val="28"/>
-          <w:lang w:val="ru-RU"/>
-        </w:rPr>
-        <w:t>Жестокий г</w:t>
-      </w:r>
-      <w:r>
-        <w:rPr>
-          <w:rFonts w:ascii="Times New Roman" w:hAnsi="Times New Roman" w:cs="Times New Roman"/>
-          <w:sz w:val="28"/>
-          <w:szCs w:val="28"/>
-          <w:lang w:val="ru-RU"/>
-        </w:rPr>
-        <w:t>лава Опр</w:t>
-      </w:r>
-      <w:r>
-        <w:rPr>
-          <w:rFonts w:ascii="Times New Roman" w:hAnsi="Times New Roman" w:cs="Times New Roman"/>
-          <w:sz w:val="28"/>
-          <w:szCs w:val="28"/>
-          <w:lang w:val="ru-RU"/>
-        </w:rPr>
-        <w:t>и</w:t>
-      </w:r>
-      <w:r>
-        <w:rPr>
-          <w:rFonts w:ascii="Times New Roman" w:hAnsi="Times New Roman" w:cs="Times New Roman"/>
-          <w:sz w:val="28"/>
-          <w:szCs w:val="28"/>
-          <w:lang w:val="ru-RU"/>
-        </w:rPr>
-        <w:t>чнины.</w:t>
-      </w:r>
-      <w:r>
-        <w:rPr>
-          <w:rFonts w:ascii="Times New Roman" w:hAnsi="Times New Roman" w:cs="Times New Roman"/>
-          <w:sz w:val="28"/>
-          <w:szCs w:val="28"/>
-          <w:lang w:val="ru-RU"/>
-        </w:rPr>
-        <w:t xml:space="preserve"> </w:t>
-      </w:r>
-      <w:r>
-        <w:rPr>
-          <w:rFonts w:ascii="Times New Roman" w:hAnsi="Times New Roman" w:cs="Times New Roman"/>
-          <w:sz w:val="28"/>
-          <w:szCs w:val="28"/>
-          <w:highlight w:val="cyan"/>
-          <w:lang w:val="ru-RU"/>
-        </w:rPr>
-        <w:t>возможно слишком мало</w:t>
-      </w:r>
-      <w:r>
-        <w:rPr>
-          <w:rFonts w:ascii="Times New Roman" w:hAnsi="Times New Roman" w:cs="Times New Roman"/>
-          <w:sz w:val="28"/>
-          <w:szCs w:val="28"/>
-          <w:lang w:val="ru-RU"/>
-        </w:rPr>
-        <w:t>)</w:t>
-      </w:r>
-    </w:p>
-    <w:p>
-      <w:pPr>
-        <w:ind w:left="720"/>
-        <w:rPr>
-          <w:rFonts w:ascii="Times New Roman" w:hAnsi="Times New Roman" w:cs="Times New Roman"/>
-          <w:sz w:val="28"/>
-          <w:szCs w:val="28"/>
-          <w:lang w:val="ru-RU"/>
-        </w:rPr>
-      </w:pPr>
-      <w:r>
-        <w:rPr>
-          <w:rFonts w:ascii="Times New Roman" w:hAnsi="Times New Roman" w:cs="Times New Roman"/>
-          <w:sz w:val="28"/>
-          <w:szCs w:val="28"/>
-          <w:lang w:val="ru-RU"/>
-        </w:rPr>
-        <w:t>Б)</w:t>
-      </w:r>
-      <w:r>
-        <w:rPr>
-          <w:rFonts w:ascii="Times New Roman" w:hAnsi="Times New Roman" w:cs="Times New Roman"/>
-          <w:sz w:val="28"/>
-          <w:szCs w:val="28"/>
-          <w:lang w:val="ru-RU"/>
-        </w:rPr>
-        <w:t xml:space="preserve"> Учавствовал в переговорах с Крымом и Литвой</w:t>
-      </w:r>
-      <w:r>
-        <w:rPr>
-          <w:rFonts w:ascii="Times New Roman" w:hAnsi="Times New Roman" w:cs="Times New Roman"/>
-          <w:sz w:val="28"/>
-          <w:szCs w:val="28"/>
-          <w:lang w:val="ru-RU"/>
-        </w:rPr>
-        <w:t xml:space="preserve">; </w:t>
-      </w:r>
-      <w:r>
-        <w:rPr>
-          <w:rFonts w:ascii="Times New Roman" w:hAnsi="Times New Roman" w:cs="Times New Roman"/>
-          <w:sz w:val="28"/>
-          <w:szCs w:val="28"/>
-          <w:lang w:val="ru-RU"/>
-        </w:rPr>
-        <w:t>Был воеводой в Ливонской войне</w:t>
-      </w:r>
-      <w:r>
-        <w:rPr>
-          <w:rFonts w:ascii="Times New Roman" w:hAnsi="Times New Roman" w:cs="Times New Roman"/>
-          <w:sz w:val="28"/>
-          <w:szCs w:val="28"/>
-          <w:lang w:val="ru-RU"/>
-        </w:rPr>
-        <w:t xml:space="preserve">; </w:t>
-      </w:r>
-      <w:r>
-        <w:rPr>
-          <w:rFonts w:ascii="Times New Roman" w:hAnsi="Times New Roman" w:cs="Times New Roman"/>
-          <w:sz w:val="28"/>
-          <w:szCs w:val="28"/>
-          <w:lang w:val="ru-RU"/>
-        </w:rPr>
-        <w:t>Погиб при штурме</w:t>
-      </w:r>
-      <w:r>
-        <w:rPr>
-          <w:rFonts w:ascii="Times New Roman" w:hAnsi="Times New Roman" w:cs="Times New Roman"/>
-          <w:sz w:val="28"/>
-          <w:szCs w:val="28"/>
-          <w:lang w:val="ru-RU"/>
-        </w:rPr>
-        <w:t xml:space="preserve"> крепости Вейсенштейн.</w:t>
-      </w:r>
-    </w:p>
-    <w:p>
-      <w:pPr>
-        <w:ind w:left="720"/>
-        <w:rPr>
-          <w:rFonts w:ascii="Times New Roman" w:hAnsi="Times New Roman" w:cs="Times New Roman"/>
-          <w:sz w:val="28"/>
-          <w:szCs w:val="28"/>
-          <w:lang w:val="ru-RU"/>
-        </w:rPr>
-      </w:pPr>
-      <w:r>
-        <w:rPr>
-          <w:rFonts w:ascii="Times New Roman" w:hAnsi="Times New Roman" w:cs="Times New Roman"/>
-          <w:sz w:val="28"/>
-          <w:szCs w:val="28"/>
-          <w:lang w:val="ru-RU"/>
-        </w:rPr>
-        <w:t>В)</w:t>
-      </w:r>
-      <w:r>
-        <w:rPr>
-          <w:rFonts w:ascii="Times New Roman" w:hAnsi="Times New Roman" w:cs="Times New Roman"/>
-          <w:sz w:val="28"/>
-          <w:szCs w:val="28"/>
-          <w:lang w:val="ru-RU"/>
-        </w:rPr>
-        <w:t xml:space="preserve"> </w:t>
-      </w:r>
-      <w:r>
-        <w:rPr>
-          <w:rFonts w:ascii="Times New Roman" w:hAnsi="Times New Roman" w:cs="Times New Roman"/>
-          <w:sz w:val="28"/>
-          <w:szCs w:val="28"/>
-          <w:lang w:val="ru-RU"/>
-        </w:rPr>
-        <w:t xml:space="preserve">Опричнина. Итоги правления Ивана </w:t>
-      </w:r>
-      <w:r>
-        <w:rPr>
-          <w:rFonts w:ascii="Times New Roman" w:hAnsi="Times New Roman" w:cs="Times New Roman"/>
-          <w:sz w:val="28"/>
-          <w:szCs w:val="28"/>
-        </w:rPr>
-        <w:t>IV</w:t>
-      </w:r>
-      <w:r>
-        <w:rPr>
-          <w:rFonts w:ascii="Times New Roman" w:hAnsi="Times New Roman" w:cs="Times New Roman"/>
-          <w:sz w:val="28"/>
-          <w:szCs w:val="28"/>
-          <w:lang w:val="ru-RU"/>
-        </w:rPr>
-        <w:t xml:space="preserve"> Грозного</w:t>
-      </w:r>
-      <w:r>
-        <w:rPr>
-          <w:rFonts w:ascii="Times New Roman" w:hAnsi="Times New Roman" w:cs="Times New Roman"/>
-          <w:sz w:val="28"/>
-          <w:szCs w:val="28"/>
-          <w:lang w:val="ru-RU"/>
-        </w:rPr>
-        <w:t xml:space="preserve"> </w:t>
-      </w:r>
-      <w:r>
-        <w:rPr>
-          <w:rFonts w:ascii="Times New Roman" w:hAnsi="Times New Roman" w:cs="Times New Roman"/>
-          <w:b/>
-          <w:sz w:val="28"/>
-          <w:szCs w:val="28"/>
-          <w:lang w:val="ru-RU"/>
-        </w:rPr>
-        <w:t>или</w:t>
-      </w:r>
-      <w:r>
-        <w:rPr>
-          <w:rFonts w:ascii="Times New Roman" w:hAnsi="Times New Roman" w:cs="Times New Roman"/>
-          <w:sz w:val="28"/>
-          <w:szCs w:val="28"/>
-          <w:lang w:val="ru-RU"/>
-        </w:rPr>
-        <w:t xml:space="preserve"> </w:t>
-      </w:r>
-      <w:r>
-        <w:rPr>
-          <w:rFonts w:ascii="Times New Roman" w:hAnsi="Times New Roman" w:cs="Times New Roman"/>
-          <w:sz w:val="28"/>
-          <w:szCs w:val="28"/>
-          <w:lang w:val="ru-RU"/>
-        </w:rPr>
-        <w:t>Внешняя политика Российского государства при Иване Грозном: триумф на Востоке и поражение на Западе</w:t>
-      </w:r>
-      <w:r>
-        <w:rPr>
-          <w:rFonts w:ascii="Times New Roman" w:hAnsi="Times New Roman" w:cs="Times New Roman"/>
-          <w:sz w:val="28"/>
-          <w:szCs w:val="28"/>
-          <w:lang w:val="ru-RU"/>
-        </w:rPr>
-        <w:t xml:space="preserve"> </w:t>
-      </w:r>
-      <w:r>
-        <w:rPr>
-          <w:rFonts w:ascii="Times New Roman" w:hAnsi="Times New Roman" w:cs="Times New Roman"/>
-          <w:b/>
-          <w:sz w:val="28"/>
-          <w:szCs w:val="28"/>
-          <w:lang w:val="ru-RU"/>
-        </w:rPr>
-        <w:t>или</w:t>
-      </w:r>
-      <w:r>
-        <w:rPr>
-          <w:rFonts w:ascii="Times New Roman" w:hAnsi="Times New Roman" w:cs="Times New Roman"/>
-          <w:sz w:val="28"/>
-          <w:szCs w:val="28"/>
-          <w:lang w:val="ru-RU"/>
-        </w:rPr>
-        <w:t xml:space="preserve"> </w:t>
-      </w:r>
-      <w:r>
-        <w:rPr>
-          <w:rFonts w:ascii="Times New Roman" w:hAnsi="Times New Roman" w:cs="Times New Roman"/>
-          <w:sz w:val="28"/>
-          <w:szCs w:val="28"/>
-          <w:lang w:val="ru-RU"/>
-        </w:rPr>
-        <w:t xml:space="preserve">Общенациональный кризис на рубеже </w:t>
-      </w:r>
-      <w:r>
-        <w:rPr>
-          <w:rFonts w:ascii="Times New Roman" w:hAnsi="Times New Roman" w:cs="Times New Roman"/>
-          <w:sz w:val="28"/>
-          <w:szCs w:val="28"/>
-        </w:rPr>
-        <w:t>XVI</w:t>
-      </w:r>
-      <w:r>
-        <w:rPr>
-          <w:rFonts w:ascii="Times New Roman" w:hAnsi="Times New Roman" w:cs="Times New Roman"/>
-          <w:sz w:val="28"/>
-          <w:szCs w:val="28"/>
-          <w:lang w:val="ru-RU"/>
-        </w:rPr>
-        <w:t xml:space="preserve"> – </w:t>
-      </w:r>
-      <w:r>
-        <w:rPr>
-          <w:rFonts w:ascii="Times New Roman" w:hAnsi="Times New Roman" w:cs="Times New Roman"/>
-          <w:sz w:val="28"/>
-          <w:szCs w:val="28"/>
-        </w:rPr>
-        <w:t>XVII</w:t>
-      </w:r>
-      <w:r>
-        <w:rPr>
-          <w:rFonts w:ascii="Times New Roman" w:hAnsi="Times New Roman" w:cs="Times New Roman"/>
-          <w:sz w:val="28"/>
-          <w:szCs w:val="28"/>
-          <w:lang w:val="ru-RU"/>
-        </w:rPr>
-        <w:t xml:space="preserve"> вв. </w:t>
-      </w:r>
-      <w:r>
-        <w:rPr>
-          <w:rFonts w:ascii="Times New Roman" w:hAnsi="Times New Roman" w:cs="Times New Roman"/>
-          <w:sz w:val="28"/>
-          <w:szCs w:val="28"/>
-          <w:lang w:val="ru-RU"/>
-        </w:rPr>
-        <w:t>(Смута): причины, суть и последствия</w:t>
-      </w:r>
-    </w:p>
-    <w:p>
-      <w:pPr>
-        <w:rPr>
-          <w:rFonts w:ascii="Times New Roman" w:hAnsi="Times New Roman" w:cs="Times New Roman"/>
-          <w:sz w:val="28"/>
-          <w:szCs w:val="28"/>
-          <w:lang w:val="ru-RU"/>
-        </w:rPr>
-      </w:pPr>
-      <w:r>
-        <w:rPr>
-          <w:rFonts w:ascii="Times New Roman" w:hAnsi="Times New Roman" w:cs="Times New Roman"/>
-          <w:sz w:val="28"/>
-          <w:szCs w:val="28"/>
-          <w:lang w:val="ru-RU"/>
-        </w:rPr>
-        <w:t xml:space="preserve">7. </w:t>
-      </w:r>
-      <w:r>
-        <w:rPr>
-          <w:rFonts w:ascii="Times New Roman" w:hAnsi="Times New Roman" w:cs="Times New Roman"/>
-          <w:sz w:val="28"/>
-          <w:szCs w:val="28"/>
-          <w:lang w:val="ru-RU"/>
-        </w:rPr>
-        <w:t>Митрополит Филипп (Колычев).</w:t>
-      </w:r>
-    </w:p>
-    <w:p>
-      <w:pPr>
-        <w:ind w:left="720"/>
-        <w:rPr>
-          <w:rFonts w:ascii="Times New Roman" w:hAnsi="Times New Roman" w:cs="Times New Roman"/>
-          <w:sz w:val="28"/>
-          <w:szCs w:val="28"/>
-          <w:lang w:val="ru-RU"/>
-        </w:rPr>
-      </w:pPr>
-      <w:r>
-        <w:rPr>
-          <w:rFonts w:ascii="Times New Roman" w:hAnsi="Times New Roman" w:cs="Times New Roman"/>
-          <w:sz w:val="28"/>
-          <w:szCs w:val="28"/>
-          <w:lang w:val="ru-RU"/>
-        </w:rPr>
-        <w:t xml:space="preserve">А) </w:t>
-      </w:r>
-      <w:r>
-        <w:rPr>
-          <w:rFonts w:ascii="Times New Roman" w:hAnsi="Times New Roman" w:cs="Times New Roman"/>
-          <w:sz w:val="28"/>
-          <w:szCs w:val="28"/>
-          <w:highlight w:val="red"/>
-          <w:lang w:val="ru-RU"/>
-        </w:rPr>
-        <w:t>Предок дома Романовых</w:t>
-      </w:r>
-      <w:r>
-        <w:rPr>
-          <w:rFonts w:ascii="Times New Roman" w:hAnsi="Times New Roman" w:cs="Times New Roman"/>
-          <w:sz w:val="28"/>
-          <w:szCs w:val="28"/>
-          <w:lang w:val="ru-RU"/>
-        </w:rPr>
-        <w:t xml:space="preserve">; </w:t>
-      </w:r>
-      <w:r>
-        <w:rPr>
-          <w:rFonts w:ascii="Times New Roman" w:hAnsi="Times New Roman" w:cs="Times New Roman"/>
-          <w:sz w:val="28"/>
-          <w:szCs w:val="28"/>
-          <w:lang w:val="ru-RU"/>
-        </w:rPr>
-        <w:t>Метрополит Московский и всея Руси. (</w:t>
-      </w:r>
-      <w:r>
-        <w:rPr>
-          <w:rFonts w:ascii="Times New Roman" w:hAnsi="Times New Roman" w:cs="Times New Roman"/>
-          <w:sz w:val="28"/>
-          <w:szCs w:val="28"/>
-          <w:highlight w:val="cyan"/>
-          <w:lang w:val="ru-RU"/>
-        </w:rPr>
-        <w:t>возможно слишком мало</w:t>
-      </w:r>
-      <w:r>
-        <w:rPr>
-          <w:rFonts w:ascii="Times New Roman" w:hAnsi="Times New Roman" w:cs="Times New Roman"/>
-          <w:sz w:val="28"/>
-          <w:szCs w:val="28"/>
-          <w:lang w:val="ru-RU"/>
-        </w:rPr>
-        <w:t>)</w:t>
-      </w:r>
-    </w:p>
-    <w:p>
-      <w:pPr>
-        <w:ind w:left="720"/>
-        <w:rPr>
-          <w:rFonts w:ascii="Times New Roman" w:hAnsi="Times New Roman" w:cs="Times New Roman"/>
-          <w:sz w:val="28"/>
-          <w:szCs w:val="28"/>
-          <w:lang w:val="ru-RU"/>
-        </w:rPr>
-      </w:pPr>
-      <w:r>
-        <w:rPr>
-          <w:rFonts w:ascii="Times New Roman" w:hAnsi="Times New Roman" w:cs="Times New Roman"/>
-          <w:sz w:val="28"/>
-          <w:szCs w:val="28"/>
-          <w:lang w:val="ru-RU"/>
-        </w:rPr>
-        <w:t xml:space="preserve">Б) </w:t>
-      </w:r>
-      <w:r>
-        <w:rPr>
-          <w:rFonts w:ascii="Times New Roman" w:hAnsi="Times New Roman" w:cs="Times New Roman"/>
-          <w:sz w:val="28"/>
-          <w:szCs w:val="28"/>
-          <w:lang w:val="ru-RU"/>
-        </w:rPr>
-        <w:t xml:space="preserve">1548 году принял пост новгородского </w:t>
-      </w:r>
-      <w:r>
-        <w:rPr>
-          <w:rFonts w:ascii="Times New Roman" w:hAnsi="Times New Roman" w:cs="Times New Roman"/>
-          <w:sz w:val="28"/>
-          <w:szCs w:val="28"/>
-          <w:lang w:val="ru-RU"/>
-        </w:rPr>
-        <w:t xml:space="preserve">архиепископа; </w:t>
-      </w:r>
-      <w:r>
-        <w:rPr>
-          <w:rFonts w:ascii="Times New Roman" w:hAnsi="Times New Roman" w:cs="Times New Roman"/>
-          <w:sz w:val="28"/>
-          <w:szCs w:val="28"/>
-          <w:lang w:val="ru-RU"/>
-        </w:rPr>
-        <w:t>в 1566 году стал митрополит</w:t>
-      </w:r>
-      <w:r>
-        <w:rPr>
-          <w:rFonts w:ascii="Times New Roman" w:hAnsi="Times New Roman" w:cs="Times New Roman"/>
-          <w:sz w:val="28"/>
-          <w:szCs w:val="28"/>
-          <w:lang w:val="ru-RU"/>
-        </w:rPr>
-        <w:t xml:space="preserve"> Московским и всея Руси.</w:t>
-      </w:r>
-      <w:r>
-        <w:rPr>
-          <w:rFonts w:ascii="Times New Roman" w:hAnsi="Times New Roman" w:cs="Times New Roman"/>
-          <w:sz w:val="28"/>
-          <w:szCs w:val="28"/>
-          <w:lang w:val="ru-RU"/>
-        </w:rPr>
-        <w:t xml:space="preserve"> Был не любим Ив</w:t>
-      </w:r>
-      <w:r>
-        <w:rPr>
-          <w:rFonts w:ascii="Times New Roman" w:hAnsi="Times New Roman" w:cs="Times New Roman"/>
-          <w:sz w:val="28"/>
-          <w:szCs w:val="28"/>
-          <w:lang w:val="ru-RU"/>
-        </w:rPr>
-        <w:t>а</w:t>
-      </w:r>
-      <w:r>
-        <w:rPr>
-          <w:rFonts w:ascii="Times New Roman" w:hAnsi="Times New Roman" w:cs="Times New Roman"/>
-          <w:sz w:val="28"/>
-          <w:szCs w:val="28"/>
-          <w:lang w:val="ru-RU"/>
-        </w:rPr>
-        <w:t>ном Грозным и</w:t>
-      </w:r>
-      <w:r>
-        <w:rPr>
-          <w:rFonts w:ascii="Times New Roman" w:hAnsi="Times New Roman" w:cs="Times New Roman"/>
-          <w:sz w:val="28"/>
-          <w:szCs w:val="28"/>
-          <w:lang w:val="ru-RU"/>
-        </w:rPr>
-        <w:t xml:space="preserve"> был</w:t>
-      </w:r>
-      <w:r>
-        <w:rPr>
-          <w:rFonts w:ascii="Times New Roman" w:hAnsi="Times New Roman" w:cs="Times New Roman"/>
-          <w:sz w:val="28"/>
-          <w:szCs w:val="28"/>
-          <w:lang w:val="ru-RU"/>
-        </w:rPr>
-        <w:t xml:space="preserve"> убит Малютой Скуратовым.</w:t>
-      </w:r>
-    </w:p>
-    <w:p>
-      <w:pPr>
-        <w:ind w:left="720"/>
-        <w:rPr>
-          <w:rFonts w:ascii="Times New Roman" w:hAnsi="Times New Roman" w:cs="Times New Roman"/>
-          <w:sz w:val="28"/>
-          <w:szCs w:val="28"/>
-          <w:lang w:val="ru-RU"/>
-        </w:rPr>
-      </w:pPr>
-      <w:r>
-        <w:rPr>
-          <w:rFonts w:ascii="Times New Roman" w:hAnsi="Times New Roman" w:cs="Times New Roman"/>
-          <w:sz w:val="28"/>
-          <w:szCs w:val="28"/>
-          <w:lang w:val="ru-RU"/>
-        </w:rPr>
-        <w:t xml:space="preserve">В) </w:t>
-      </w:r>
-      <w:r>
-        <w:rPr>
-          <w:rFonts w:ascii="Times New Roman" w:hAnsi="Times New Roman" w:cs="Times New Roman"/>
-          <w:sz w:val="28"/>
-          <w:szCs w:val="28"/>
-          <w:lang w:val="ru-RU"/>
-        </w:rPr>
-        <w:t xml:space="preserve">Россия в начале </w:t>
-      </w:r>
-      <w:r>
-        <w:rPr>
-          <w:rFonts w:ascii="Times New Roman" w:hAnsi="Times New Roman" w:cs="Times New Roman"/>
-          <w:sz w:val="28"/>
-          <w:szCs w:val="28"/>
-        </w:rPr>
-        <w:t>XVI</w:t>
-      </w:r>
-      <w:r>
-        <w:rPr>
-          <w:rFonts w:ascii="Times New Roman" w:hAnsi="Times New Roman" w:cs="Times New Roman"/>
-          <w:sz w:val="28"/>
-          <w:szCs w:val="28"/>
-          <w:lang w:val="ru-RU"/>
-        </w:rPr>
-        <w:t xml:space="preserve"> в. Реформы «Избранной Рады»</w:t>
-      </w:r>
-      <w:r>
-        <w:rPr>
-          <w:rFonts w:ascii="Times New Roman" w:hAnsi="Times New Roman" w:cs="Times New Roman"/>
-          <w:sz w:val="28"/>
-          <w:szCs w:val="28"/>
-          <w:lang w:val="ru-RU"/>
-        </w:rPr>
-        <w:t xml:space="preserve"> </w:t>
-      </w:r>
-      <w:r>
-        <w:rPr>
-          <w:rFonts w:ascii="Times New Roman" w:hAnsi="Times New Roman" w:cs="Times New Roman"/>
-          <w:b/>
-          <w:sz w:val="28"/>
-          <w:szCs w:val="28"/>
-          <w:lang w:val="ru-RU"/>
-        </w:rPr>
-        <w:t>или</w:t>
-      </w:r>
-      <w:r>
-        <w:rPr>
-          <w:rFonts w:ascii="Times New Roman" w:hAnsi="Times New Roman" w:cs="Times New Roman"/>
-          <w:sz w:val="28"/>
-          <w:szCs w:val="28"/>
-          <w:lang w:val="ru-RU"/>
-        </w:rPr>
-        <w:t xml:space="preserve"> </w:t>
-      </w:r>
-      <w:r>
-        <w:rPr>
-          <w:rFonts w:ascii="Times New Roman" w:hAnsi="Times New Roman" w:cs="Times New Roman"/>
-          <w:sz w:val="28"/>
-          <w:szCs w:val="28"/>
-          <w:lang w:val="ru-RU"/>
-        </w:rPr>
-        <w:t xml:space="preserve">Опричнина. Итоги правления Ивана </w:t>
-      </w:r>
-      <w:r>
-        <w:rPr>
-          <w:rFonts w:ascii="Times New Roman" w:hAnsi="Times New Roman" w:cs="Times New Roman"/>
-          <w:sz w:val="28"/>
-          <w:szCs w:val="28"/>
-        </w:rPr>
-        <w:t>IV</w:t>
-      </w:r>
-      <w:r>
-        <w:rPr>
-          <w:rFonts w:ascii="Times New Roman" w:hAnsi="Times New Roman" w:cs="Times New Roman"/>
-          <w:sz w:val="28"/>
-          <w:szCs w:val="28"/>
-          <w:lang w:val="ru-RU"/>
-        </w:rPr>
-        <w:t xml:space="preserve"> Грозного</w:t>
-      </w:r>
-      <w:r>
-        <w:rPr>
-          <w:rFonts w:ascii="Times New Roman" w:hAnsi="Times New Roman" w:cs="Times New Roman"/>
-          <w:sz w:val="28"/>
-          <w:szCs w:val="28"/>
-          <w:lang w:val="ru-RU"/>
-        </w:rPr>
-        <w:t xml:space="preserve"> </w:t>
+        <w:t xml:space="preserve"> Грозного </w:t>
       </w:r>
       <w:r>
         <w:rPr>
@@ -7744,6 +7663,7 @@
           <w:rFonts w:ascii="Times New Roman" w:hAnsi="Times New Roman" w:cs="Times New Roman"/>
           <w:sz w:val="28"/>
           <w:szCs w:val="28"/>
+          <w:lang w:val="ru-RU"/>
         </w:rPr>
       </w:pPr>
       <w:r>
@@ -7788,6 +7708,7 @@
           <w:rFonts w:ascii="Times New Roman" w:hAnsi="Times New Roman" w:cs="Times New Roman"/>
           <w:sz w:val="28"/>
           <w:szCs w:val="28"/>
+          <w:lang w:val="ru-RU"/>
         </w:rPr>
         <w:tab/>
       </w:r>
@@ -8458,7 +8379,17 @@
           <w:szCs w:val="28"/>
           <w:lang w:val="ru-RU"/>
         </w:rPr>
-        <w:t xml:space="preserve"> в. Реформы «Избранной Рады»</w:t>
+        <w:t xml:space="preserve"> в. Реформы «Избранной Рады» </w:t>
+      </w:r>
+      <w:r>
+        <w:rPr>
+          <w:rFonts w:ascii="Times New Roman" w:hAnsi="Times New Roman" w:cs="Times New Roman"/>
+          <w:b/>
+          <w:sz w:val="28"/>
+          <w:szCs w:val="28"/>
+          <w:lang w:val="ru-RU"/>
+        </w:rPr>
+        <w:t>или</w:t>
       </w:r>
       <w:r>
         <w:rPr>
@@ -8472,25 +8403,6 @@
       <w:r>
         <w:rPr>
           <w:rFonts w:ascii="Times New Roman" w:hAnsi="Times New Roman" w:cs="Times New Roman"/>
-          <w:b/>
-          <w:sz w:val="28"/>
-          <w:szCs w:val="28"/>
-          <w:lang w:val="ru-RU"/>
-        </w:rPr>
-        <w:t>или</w:t>
-      </w:r>
-      <w:r>
-        <w:rPr>
-          <w:rFonts w:ascii="Times New Roman" w:hAnsi="Times New Roman" w:cs="Times New Roman"/>
-          <w:sz w:val="28"/>
-          <w:szCs w:val="28"/>
-          <w:lang w:val="ru-RU"/>
-        </w:rPr>
-        <w:t xml:space="preserve"> </w:t>
-      </w:r>
-      <w:r>
-        <w:rPr>
-          <w:rFonts w:ascii="Times New Roman" w:hAnsi="Times New Roman" w:cs="Times New Roman"/>
           <w:sz w:val="28"/>
           <w:szCs w:val="28"/>
           <w:highlight w:val="red"/>
@@ -8528,8 +8440,6 @@
           <w:lang w:val="ru-RU"/>
         </w:rPr>
       </w:pPr>
-      <w:bookmarkStart w:id="0" w:name="_GoBack"/>
-      <w:bookmarkEnd w:id="0"/>
     </w:p>
     <w:p>
       <w:pPr>
@@ -9341,6 +9251,17 @@
       <w:vertAlign w:val="superscript"/>
     </w:rPr>
   </w:style>
+  <w:style w:type="character" w:styleId="a7">
+    <w:name w:val="Hyperlink"/>
+    <w:basedOn w:val="a0"/>
+    <w:uiPriority w:val="99"/>
+    <w:unhideWhenUsed/>
+    <w:rsid w:val="00B03E63"/>
+    <w:rPr>
+      <w:color w:val="0563C1" w:themeColor="hyperlink"/>
+      <w:u w:val="single"/>
+    </w:rPr>
+  </w:style>
 </w:styles>
 </file>
 
@@ -9610,7 +9531,7 @@
 </file>
 
 <file path=customXml/itemProps1.xml><?xml version="1.0" encoding="utf-8"?>
-<ds:datastoreItem xmlns:ds="http://schemas.openxmlformats.org/officeDocument/2006/customXml" ds:itemID="{11E62A64-FD23-4906-9F53-907B7F84B3AF}">
+<ds:datastoreItem xmlns:ds="http://schemas.openxmlformats.org/officeDocument/2006/customXml" ds:itemID="{802DE71F-A19A-4227-8FDC-130BAA5A7CE1}">
   <ds:schemaRefs>
     <ds:schemaRef ds:uri="http://schemas.openxmlformats.org/officeDocument/2006/bibliography"/>
   </ds:schemaRefs>

</xml_diff>